<commit_message>
updated EMR.docx for NLP
</commit_message>
<xml_diff>
--- a/EMR/EMR.docx
+++ b/EMR/EMR.docx
@@ -93,7 +93,7 @@
         <w:rPr>
           <w:noProof/>
         </w:rPr>
-        <w:instrText xml:space="preserve"> PAGEREF _Toc427067408 \h </w:instrText>
+        <w:instrText xml:space="preserve"> PAGEREF _Toc427336632 \h </w:instrText>
       </w:r>
       <w:r>
         <w:rPr>
@@ -155,7 +155,7 @@
         <w:rPr>
           <w:noProof/>
         </w:rPr>
-        <w:instrText xml:space="preserve"> PAGEREF _Toc427067409 \h </w:instrText>
+        <w:instrText xml:space="preserve"> PAGEREF _Toc427336633 \h </w:instrText>
       </w:r>
       <w:r>
         <w:rPr>
@@ -217,7 +217,7 @@
         <w:rPr>
           <w:noProof/>
         </w:rPr>
-        <w:instrText xml:space="preserve"> PAGEREF _Toc427067410 \h </w:instrText>
+        <w:instrText xml:space="preserve"> PAGEREF _Toc427336634 \h </w:instrText>
       </w:r>
       <w:r>
         <w:rPr>
@@ -279,7 +279,7 @@
         <w:rPr>
           <w:noProof/>
         </w:rPr>
-        <w:instrText xml:space="preserve"> PAGEREF _Toc427067411 \h </w:instrText>
+        <w:instrText xml:space="preserve"> PAGEREF _Toc427336635 \h </w:instrText>
       </w:r>
       <w:r>
         <w:rPr>
@@ -342,7 +342,7 @@
         <w:rPr>
           <w:noProof/>
         </w:rPr>
-        <w:instrText xml:space="preserve"> PAGEREF _Toc427067412 \h </w:instrText>
+        <w:instrText xml:space="preserve"> PAGEREF _Toc427336636 \h </w:instrText>
       </w:r>
       <w:r>
         <w:rPr>
@@ -406,7 +406,7 @@
         <w:rPr>
           <w:noProof/>
         </w:rPr>
-        <w:instrText xml:space="preserve"> PAGEREF _Toc427067413 \h </w:instrText>
+        <w:instrText xml:space="preserve"> PAGEREF _Toc427336637 \h </w:instrText>
       </w:r>
       <w:r>
         <w:rPr>
@@ -469,7 +469,103 @@
         <w:rPr>
           <w:noProof/>
         </w:rPr>
-        <w:instrText xml:space="preserve"> PAGEREF _Toc427067414 \h </w:instrText>
+        <w:instrText xml:space="preserve"> PAGEREF _Toc427336638 \h </w:instrText>
+      </w:r>
+      <w:r>
+        <w:rPr>
+          <w:noProof/>
+        </w:rPr>
+      </w:r>
+      <w:r>
+        <w:rPr>
+          <w:noProof/>
+        </w:rPr>
+        <w:fldChar w:fldCharType="separate"/>
+      </w:r>
+      <w:r>
+        <w:rPr>
+          <w:noProof/>
+        </w:rPr>
+        <w:t>4</w:t>
+      </w:r>
+      <w:r>
+        <w:rPr>
+          <w:noProof/>
+        </w:rPr>
+        <w:fldChar w:fldCharType="end"/>
+      </w:r>
+    </w:p>
+    <w:p>
+      <w:pPr>
+        <w:pStyle w:val="TOC2"/>
+        <w:tabs>
+          <w:tab w:val="right" w:leader="dot" w:pos="10450"/>
+        </w:tabs>
+        <w:rPr>
+          <w:b w:val="0"/>
+          <w:noProof/>
+          <w:sz w:val="24"/>
+          <w:szCs w:val="24"/>
+          <w:lang w:val="en-US" w:eastAsia="ja-JP"/>
+        </w:rPr>
+      </w:pPr>
+      <w:r>
+        <w:rPr>
+          <w:rFonts w:hint="eastAsia"/>
+          <w:noProof/>
+          <w:lang w:val="en-US" w:eastAsia="zh-CN"/>
+        </w:rPr>
+        <w:t>自然</w:t>
+      </w:r>
+      <w:r>
+        <w:rPr>
+          <w:rFonts w:ascii="宋体" w:eastAsia="宋体" w:hAnsi="宋体" w:cs="宋体" w:hint="eastAsia"/>
+          <w:noProof/>
+          <w:lang w:val="en-US" w:eastAsia="zh-CN"/>
+        </w:rPr>
+        <w:t>语</w:t>
+      </w:r>
+      <w:r>
+        <w:rPr>
+          <w:rFonts w:hint="eastAsia"/>
+          <w:noProof/>
+          <w:lang w:val="en-US" w:eastAsia="zh-CN"/>
+        </w:rPr>
+        <w:t>言</w:t>
+      </w:r>
+      <w:r>
+        <w:rPr>
+          <w:rFonts w:ascii="宋体" w:eastAsia="宋体" w:hAnsi="宋体" w:cs="宋体" w:hint="eastAsia"/>
+          <w:noProof/>
+          <w:lang w:val="en-US" w:eastAsia="zh-CN"/>
+        </w:rPr>
+        <w:t>处</w:t>
+      </w:r>
+      <w:r>
+        <w:rPr>
+          <w:rFonts w:hint="eastAsia"/>
+          <w:noProof/>
+          <w:lang w:val="en-US" w:eastAsia="zh-CN"/>
+        </w:rPr>
+        <w:t>理</w:t>
+      </w:r>
+      <w:r>
+        <w:rPr>
+          <w:noProof/>
+        </w:rPr>
+        <w:tab/>
+      </w:r>
+      <w:r>
+        <w:rPr>
+          <w:noProof/>
+        </w:rPr>
+        <w:fldChar w:fldCharType="begin"/>
+      </w:r>
+      <w:r>
+        <w:rPr>
+          <w:noProof/>
+        </w:rPr>
+        <w:instrText xml:space="preserve"> PAGEREF _Toc427336639 \h </w:instrText>
       </w:r>
       <w:r>
         <w:rPr>
@@ -530,7 +626,7 @@
         <w:rPr>
           <w:noProof/>
         </w:rPr>
-        <w:instrText xml:space="preserve"> PAGEREF _Toc427067415 \h </w:instrText>
+        <w:instrText xml:space="preserve"> PAGEREF _Toc427336640 \h </w:instrText>
       </w:r>
       <w:r>
         <w:rPr>
@@ -593,7 +689,7 @@
         <w:rPr>
           <w:noProof/>
         </w:rPr>
-        <w:instrText xml:space="preserve"> PAGEREF _Toc427067416 \h </w:instrText>
+        <w:instrText xml:space="preserve"> PAGEREF _Toc427336641 \h </w:instrText>
       </w:r>
       <w:r>
         <w:rPr>
@@ -672,7 +768,7 @@
       <w:pPr>
         <w:pStyle w:val="Heading1"/>
       </w:pPr>
-      <w:bookmarkStart w:id="0" w:name="_Toc427067408"/>
+      <w:bookmarkStart w:id="0" w:name="_Toc427336632"/>
       <w:r>
         <w:t>Chapter I EMR construction</w:t>
       </w:r>
@@ -748,7 +844,7 @@
           <w:lang w:val="en-US" w:eastAsia="zh-CN"/>
         </w:rPr>
       </w:pPr>
-      <w:bookmarkStart w:id="1" w:name="_Toc427067409"/>
+      <w:bookmarkStart w:id="1" w:name="_Toc427336633"/>
       <w:proofErr w:type="spellStart"/>
       <w:r>
         <w:rPr>
@@ -1129,8 +1225,17 @@
           <w:highlight w:val="yellow"/>
           <w:lang w:val="en-US" w:eastAsia="zh-CN"/>
         </w:rPr>
-        <w:t>Marshfield &amp; Essentia</w:t>
-      </w:r>
+        <w:t xml:space="preserve">Marshfield &amp; </w:t>
+      </w:r>
+      <w:proofErr w:type="spellStart"/>
+      <w:r>
+        <w:rPr>
+          <w:highlight w:val="yellow"/>
+          <w:lang w:val="en-US" w:eastAsia="zh-CN"/>
+        </w:rPr>
+        <w:t>Essentia</w:t>
+      </w:r>
+      <w:proofErr w:type="spellEnd"/>
       <w:r>
         <w:rPr>
           <w:lang w:val="en-US" w:eastAsia="zh-CN"/>
@@ -1665,7 +1770,7 @@
           <w:lang w:val="en-US" w:eastAsia="zh-CN"/>
         </w:rPr>
       </w:pPr>
-      <w:bookmarkStart w:id="2" w:name="_Toc427067410"/>
+      <w:bookmarkStart w:id="2" w:name="_Toc427336634"/>
       <w:r>
         <w:rPr>
           <w:lang w:val="en-US" w:eastAsia="zh-CN"/>
@@ -2113,7 +2218,7 @@
           <w:lang w:val="en-US" w:eastAsia="zh-CN"/>
         </w:rPr>
       </w:pPr>
-      <w:bookmarkStart w:id="3" w:name="_Toc427067411"/>
+      <w:bookmarkStart w:id="3" w:name="_Toc427336635"/>
       <w:proofErr w:type="spellStart"/>
       <w:r>
         <w:rPr>
@@ -3007,7 +3112,7 @@
           <w:lang w:val="en-US" w:eastAsia="zh-CN"/>
         </w:rPr>
       </w:pPr>
-      <w:bookmarkStart w:id="4" w:name="_Toc427067412"/>
+      <w:bookmarkStart w:id="4" w:name="_Toc427336636"/>
       <w:proofErr w:type="spellStart"/>
       <w:r>
         <w:rPr>
@@ -3299,7 +3404,7 @@
           <w:lang w:val="en-US" w:eastAsia="zh-CN"/>
         </w:rPr>
       </w:pPr>
-      <w:bookmarkStart w:id="5" w:name="_Toc427067413"/>
+      <w:bookmarkStart w:id="5" w:name="_Toc427336637"/>
       <w:r>
         <w:rPr>
           <w:highlight w:val="yellow"/>
@@ -3703,7 +3808,7 @@
           <w:lang w:val="en-US" w:eastAsia="zh-CN"/>
         </w:rPr>
       </w:pPr>
-      <w:bookmarkStart w:id="6" w:name="_Toc427067414"/>
+      <w:bookmarkStart w:id="6" w:name="_Toc427336638"/>
       <w:r>
         <w:rPr>
           <w:lang w:val="en-US" w:eastAsia="zh-CN"/>
@@ -3726,7 +3831,7 @@
         </w:rPr>
         <w:t>Partners Healthcare System (</w:t>
       </w:r>
-      <w:hyperlink r:id="rId5" w:history="1">
+      <w:hyperlink r:id="rId6" w:history="1">
         <w:r>
           <w:rPr>
             <w:rFonts w:eastAsia="Times New Roman" w:cs="Times New Roman"/>
@@ -3792,7 +3897,7 @@
         </w:rPr>
         <w:t>International code of disease [</w:t>
       </w:r>
-      <w:hyperlink r:id="rId6" w:history="1">
+      <w:hyperlink r:id="rId7" w:history="1">
         <w:r>
           <w:rPr>
             <w:rStyle w:val="Hyperlink"/>
@@ -3858,7 +3963,7 @@
         </w:rPr>
         <w:t xml:space="preserve"> </w:t>
       </w:r>
-      <w:hyperlink r:id="rId7" w:history="1">
+      <w:hyperlink r:id="rId8" w:history="1">
         <w:r>
           <w:rPr>
             <w:rStyle w:val="Hyperlink"/>
@@ -3919,7 +4024,7 @@
         </w:rPr>
         <w:t xml:space="preserve"> </w:t>
       </w:r>
-      <w:hyperlink r:id="rId8" w:history="1">
+      <w:hyperlink r:id="rId9" w:history="1">
         <w:r>
           <w:rPr>
             <w:rStyle w:val="Hyperlink"/>
@@ -4065,6 +4170,863 @@
     <w:p>
       <w:pPr>
         <w:rPr>
+          <w:rFonts w:eastAsia="Times New Roman" w:cs="Times New Roman"/>
+          <w:lang w:val="en-US"/>
+        </w:rPr>
+      </w:pPr>
+    </w:p>
+    <w:p>
+      <w:pPr>
+        <w:pStyle w:val="Heading2"/>
+        <w:rPr>
+          <w:rFonts w:eastAsia="Times New Roman" w:cs="Times New Roman" w:hint="eastAsia"/>
+          <w:lang w:val="en-US" w:eastAsia="zh-CN"/>
+        </w:rPr>
+      </w:pPr>
+      <w:bookmarkStart w:id="7" w:name="_Toc427336639"/>
+      <w:r>
+        <w:rPr>
+          <w:rFonts w:hint="eastAsia"/>
+          <w:lang w:val="en-US" w:eastAsia="zh-CN"/>
+        </w:rPr>
+        <w:t>自然</w:t>
+      </w:r>
+      <w:r>
+        <w:rPr>
+          <w:rFonts w:ascii="宋体" w:eastAsia="宋体" w:hAnsi="宋体" w:cs="宋体" w:hint="eastAsia"/>
+          <w:lang w:val="en-US" w:eastAsia="zh-CN"/>
+        </w:rPr>
+        <w:t>语</w:t>
+      </w:r>
+      <w:r>
+        <w:rPr>
+          <w:rFonts w:hint="eastAsia"/>
+          <w:lang w:val="en-US" w:eastAsia="zh-CN"/>
+        </w:rPr>
+        <w:t>言</w:t>
+      </w:r>
+      <w:r>
+        <w:rPr>
+          <w:rFonts w:ascii="宋体" w:eastAsia="宋体" w:hAnsi="宋体" w:cs="宋体" w:hint="eastAsia"/>
+          <w:lang w:val="en-US" w:eastAsia="zh-CN"/>
+        </w:rPr>
+        <w:t>处</w:t>
+      </w:r>
+      <w:r>
+        <w:rPr>
+          <w:rFonts w:hint="eastAsia"/>
+          <w:lang w:val="en-US" w:eastAsia="zh-CN"/>
+        </w:rPr>
+        <w:t>理</w:t>
+      </w:r>
+      <w:bookmarkEnd w:id="7"/>
+    </w:p>
+    <w:p>
+      <w:pPr>
+        <w:pStyle w:val="Heading3"/>
+        <w:rPr>
+          <w:rFonts w:hint="eastAsia"/>
+          <w:lang w:val="en-US" w:eastAsia="zh-CN"/>
+        </w:rPr>
+      </w:pPr>
+      <w:r>
+        <w:rPr>
+          <w:rFonts w:hint="eastAsia"/>
+          <w:lang w:val="en-US" w:eastAsia="zh-CN"/>
+        </w:rPr>
+        <w:t>工具</w:t>
+      </w:r>
+      <w:proofErr w:type="spellStart"/>
+      <w:r>
+        <w:rPr>
+          <w:rFonts w:hint="eastAsia"/>
+          <w:lang w:val="en-US" w:eastAsia="zh-CN"/>
+        </w:rPr>
+        <w:t>cTAKES</w:t>
+      </w:r>
+      <w:proofErr w:type="spellEnd"/>
+    </w:p>
+    <w:p>
+      <w:pPr>
+        <w:rPr>
+          <w:rFonts w:eastAsia="Times New Roman" w:cs="Times New Roman" w:hint="eastAsia"/>
+          <w:lang w:val="en-US" w:eastAsia="zh-CN"/>
+        </w:rPr>
+      </w:pPr>
+      <w:r>
+        <w:rPr>
+          <w:rFonts w:ascii="Songti SC Regular" w:eastAsia="Songti SC Regular" w:hAnsi="Songti SC Regular" w:cs="Songti SC Regular" w:hint="eastAsia"/>
+          <w:lang w:val="en-US" w:eastAsia="zh-CN"/>
+        </w:rPr>
+        <w:t>基于</w:t>
+      </w:r>
+      <w:proofErr w:type="spellStart"/>
+      <w:r>
+        <w:rPr>
+          <w:rFonts w:eastAsia="Times New Roman" w:cs="Times New Roman" w:hint="eastAsia"/>
+          <w:lang w:val="en-US" w:eastAsia="zh-CN"/>
+        </w:rPr>
+        <w:t>physicians</w:t>
+      </w:r>
+      <w:r>
+        <w:rPr>
+          <w:rFonts w:eastAsia="Times New Roman" w:cs="Times New Roman"/>
+          <w:lang w:val="en-US" w:eastAsia="zh-CN"/>
+        </w:rPr>
+        <w:t>’</w:t>
+      </w:r>
+      <w:r>
+        <w:rPr>
+          <w:rFonts w:eastAsia="Times New Roman" w:cs="Times New Roman" w:hint="eastAsia"/>
+          <w:lang w:val="en-US" w:eastAsia="zh-CN"/>
+        </w:rPr>
+        <w:t>s</w:t>
+      </w:r>
+      <w:proofErr w:type="spellEnd"/>
+      <w:r>
+        <w:rPr>
+          <w:rFonts w:eastAsia="Times New Roman" w:cs="Times New Roman" w:hint="eastAsia"/>
+          <w:lang w:val="en-US" w:eastAsia="zh-CN"/>
+        </w:rPr>
+        <w:t xml:space="preserve"> notes and radiology reports offers a </w:t>
+      </w:r>
+      <w:r>
+        <w:rPr>
+          <w:rFonts w:eastAsia="Times New Roman" w:cs="Times New Roman"/>
+          <w:lang w:val="en-US" w:eastAsia="zh-CN"/>
+        </w:rPr>
+        <w:t>valuable</w:t>
+      </w:r>
+      <w:r>
+        <w:rPr>
+          <w:rFonts w:eastAsia="Times New Roman" w:cs="Times New Roman" w:hint="eastAsia"/>
+          <w:lang w:val="en-US" w:eastAsia="zh-CN"/>
+        </w:rPr>
+        <w:t xml:space="preserve"> </w:t>
+      </w:r>
+      <w:r>
+        <w:rPr>
+          <w:rFonts w:eastAsia="Times New Roman" w:cs="Times New Roman"/>
+          <w:lang w:val="en-US" w:eastAsia="zh-CN"/>
+        </w:rPr>
+        <w:t>resource</w:t>
+      </w:r>
+      <w:r>
+        <w:rPr>
+          <w:rFonts w:eastAsia="Times New Roman" w:cs="Times New Roman" w:hint="eastAsia"/>
+          <w:lang w:val="en-US" w:eastAsia="zh-CN"/>
+        </w:rPr>
+        <w:t xml:space="preserve"> for </w:t>
+      </w:r>
+      <w:r>
+        <w:rPr>
+          <w:rFonts w:eastAsia="Times New Roman" w:cs="Times New Roman"/>
+          <w:lang w:val="en-US" w:eastAsia="zh-CN"/>
+        </w:rPr>
+        <w:t>defining</w:t>
+      </w:r>
+      <w:r>
+        <w:rPr>
+          <w:rFonts w:eastAsia="Times New Roman" w:cs="Times New Roman" w:hint="eastAsia"/>
+          <w:lang w:val="en-US" w:eastAsia="zh-CN"/>
+        </w:rPr>
+        <w:t xml:space="preserve"> clinical </w:t>
+      </w:r>
+      <w:proofErr w:type="spellStart"/>
+      <w:r>
+        <w:rPr>
+          <w:rFonts w:eastAsia="Times New Roman" w:cs="Times New Roman"/>
+          <w:lang w:val="en-US" w:eastAsia="zh-CN"/>
+        </w:rPr>
+        <w:t>phenol</w:t>
+      </w:r>
+      <w:r>
+        <w:rPr>
+          <w:rFonts w:eastAsia="Times New Roman" w:cs="Times New Roman" w:hint="eastAsia"/>
+          <w:lang w:val="en-US" w:eastAsia="zh-CN"/>
+        </w:rPr>
+        <w:t>ypes</w:t>
+      </w:r>
+      <w:proofErr w:type="spellEnd"/>
+      <w:r>
+        <w:rPr>
+          <w:rFonts w:eastAsia="Times New Roman" w:cs="Times New Roman" w:hint="eastAsia"/>
+          <w:lang w:val="en-US" w:eastAsia="zh-CN"/>
+        </w:rPr>
+        <w:t>.</w:t>
+      </w:r>
+    </w:p>
+    <w:p>
+      <w:pPr>
+        <w:rPr>
+          <w:rFonts w:ascii="Songti SC Regular" w:eastAsia="Songti SC Regular" w:hAnsi="Songti SC Regular" w:cs="Songti SC Regular"/>
+          <w:lang w:val="en-US" w:eastAsia="zh-CN"/>
+        </w:rPr>
+      </w:pPr>
+      <w:proofErr w:type="spellStart"/>
+      <w:r>
+        <w:rPr>
+          <w:rFonts w:eastAsia="Times New Roman" w:cs="Times New Roman"/>
+          <w:lang w:val="en-US" w:eastAsia="zh-CN"/>
+        </w:rPr>
+        <w:t>Zhong</w:t>
+      </w:r>
+      <w:proofErr w:type="spellEnd"/>
+      <w:r>
+        <w:rPr>
+          <w:rFonts w:ascii="Songti SC Regular" w:eastAsia="Songti SC Regular" w:hAnsi="Songti SC Regular" w:cs="Songti SC Regular" w:hint="eastAsia"/>
+          <w:lang w:val="en-US" w:eastAsia="zh-CN"/>
+        </w:rPr>
+        <w:t>就报告了一个用</w:t>
+      </w:r>
+      <w:proofErr w:type="spellStart"/>
+      <w:r>
+        <w:rPr>
+          <w:rFonts w:ascii="Songti SC Regular" w:eastAsia="Songti SC Regular" w:hAnsi="Songti SC Regular" w:cs="Songti SC Regular" w:hint="eastAsia"/>
+          <w:lang w:val="en-US" w:eastAsia="zh-CN"/>
+        </w:rPr>
+        <w:t>cTAKES</w:t>
+      </w:r>
+      <w:proofErr w:type="spellEnd"/>
+      <w:r>
+        <w:rPr>
+          <w:rFonts w:ascii="Songti SC Regular" w:eastAsia="Songti SC Regular" w:hAnsi="Songti SC Regular" w:cs="Songti SC Regular"/>
+          <w:lang w:val="en-US" w:eastAsia="zh-CN"/>
+        </w:rPr>
+        <w:t>[</w:t>
+      </w:r>
+      <w:hyperlink r:id="rId10" w:history="1">
+        <w:r>
+          <w:rPr>
+            <w:rStyle w:val="Hyperlink"/>
+            <w:rFonts w:eastAsia="Times New Roman" w:cs="Times New Roman"/>
+            <w:lang w:val="en-US"/>
+          </w:rPr>
+          <w:t>http://ctakes.apache.org/</w:t>
+        </w:r>
+      </w:hyperlink>
+      <w:r>
+        <w:rPr>
+          <w:rStyle w:val="Hyperlink"/>
+          <w:rFonts w:eastAsia="Times New Roman" w:cs="Times New Roman"/>
+          <w:lang w:val="en-US"/>
+        </w:rPr>
+        <w:t>]</w:t>
+      </w:r>
+      <w:r>
+        <w:rPr>
+          <w:rFonts w:ascii="Songti SC Regular" w:eastAsia="Songti SC Regular" w:hAnsi="Songti SC Regular" w:cs="Songti SC Regular" w:hint="eastAsia"/>
+          <w:lang w:val="en-US" w:eastAsia="zh-CN"/>
+        </w:rPr>
+        <w:t>技术提取医师记录</w:t>
+      </w:r>
+      <w:r>
+        <w:rPr>
+          <w:rFonts w:ascii="Songti SC Regular" w:eastAsia="Songti SC Regular" w:hAnsi="Songti SC Regular" w:cs="Songti SC Regular"/>
+          <w:lang w:val="en-US" w:eastAsia="zh-CN"/>
+        </w:rPr>
+        <w:fldChar w:fldCharType="begin" w:fldLock="1"/>
+      </w:r>
+      <w:r>
+        <w:rPr>
+          <w:rFonts w:ascii="Songti SC Regular" w:eastAsia="Songti SC Regular" w:hAnsi="Songti SC Regular" w:cs="Songti SC Regular"/>
+          <w:lang w:val="en-US" w:eastAsia="zh-CN"/>
+        </w:rPr>
+        <w:instrText>ADDIN CSL_CITATION {"citationItems":[{"id":"ITEM-1","itemData":{"DOI":"10.1007/s10654-018-0470-0","ISBN":"1065401804700","ISSN":"15737284","abstract":"© 2018, Springer Nature B.V. We developed algorithms to identify pregnant women with suicidal behavior using information extracted from clinical notes by natural language processing (NLP) in electronic medical records. Using both codified data and NLP applied to unstructured clinical notes, we first screened pregnant women in Partners HealthCare for suicidal behavior. Psychiatrists manually reviewed clinical charts to identify relevant features for suicidal behavior and to obtain gold-standard labels. Using the adaptive elastic net, we developed algorithms to classify suicidal behavior. We then validated algorithms in an independent validation dataset. From 275,843 women with codes related to pregnancy or delivery, 9331 women screened positive for suicidal behavior by either codified data (N = 196) or NLP (N = 9,145). Using expert-curated features, our algorithm achieved an area under the curve of 0.83. By setting a positive predictive value comparable to that of diagnostic codes related to suicidal behavior (0.71), we obtained a sensitivity of 0.34, specificity of 0.96, and negative predictive value of 0.83. The algorithm identified 1423 pregnant women with suicidal behavior among 9331 women screened positive. Mining unstructured clinical notes using NLP resulted in a 11-fold increase in the number of pregnant women identified with suicidal behavior, as compared to solely reliance on diagnostic codes.","author":[{"dropping-particle":"","family":"Zhong","given":"Qiu-Yue","non-dropping-particle":"","parse-names":false,"suffix":""},{"dropping-particle":"","family":"Mittal","given":"Leena P.","non-dropping-particle":"","parse-names":false,"suffix":""},{"dropping-particle":"","family":"Nathan","given":"Margo D.","non-dropping-particle":"","parse-names":false,"suffix":""},{"dropping-particle":"","family":"Brown","given":"Kara M.","non-dropping-particle":"","parse-names":false,"suffix":""},{"dropping-particle":"","family":"Knudson González","given":"Deborah","non-dropping-particle":"","parse-names":false,"suffix":""},{"dropping-particle":"","family":"Cai","given":"Tianrun","non-dropping-particle":"","parse-names":false,"suffix":""},{"dropping-particle":"","family":"Finan","given":"Sean","non-dropping-particle":"","parse-names":false,"suffix":""},{"dropping-particle":"","family":"Gelaye","given":"Bizu","non-dropping-particle":"","parse-names":false,"suffix":""},{"dropping-particle":"","family":"Avillach","given":"Paul","non-dropping-particle":"","parse-names":false,"suffix":""},{"dropping-particle":"","family":"Smoller","given":"Jordan W.","non-dropping-particle":"","parse-names":false,"suffix":""},{"dropping-particle":"","family":"Karlson","given":"Elizabeth W.","non-dropping-particle":"","parse-names":false,"suffix":""},{"dropping-particle":"","family":"Cai","given":"Tianxi","non-dropping-particle":"","parse-names":false,"suffix":""},{"dropping-particle":"","family":"Williams","given":"Michelle A.","non-dropping-particle":"","parse-names":false,"suffix":""}],"container-title":"European Journal of Epidemiology","id":"ITEM-1","issue":"2","issued":{"date-parts":[["2019"]]},"page":"153-162","publisher":"Springer Netherlands","title":"Use of natural language processing in electronic medical records to identify pregnant women with suicidal behavior: towards a solution to the complex classification problem","type":"article-journal","volume":"34"},"uris":["http://www.mendeley.com/documents/?uuid=6ce6f80e-e768-4da0-83f0-9095bfed2712"]},{"id":"ITEM-2","itemData":{"DOI":"10.1186/s12911-018-0617-7","author":[{"dropping-particle":"","family":"Qiu-Yue","given":"Zhong","non-dropping-particle":"","parse-names":false,"suffix":""},{"dropping-particle":"","family":"Karlson","given":"Elizabeth W","non-dropping-particle":"","parse-names":false,"suffix":""},{"dropping-particle":"","family":"Gelaye","given":"Bizu","non-dropping-particle":"","parse-names":false,"suffix":""},{"dropping-particle":"","family":"Finan","given":"Sean","non-dropping-particle":"","parse-names":false,"suffix":""},{"dropping-particle":"","family":"Avillach","given":"Paul","non-dropping-particle":"","parse-names":false,"suffix":""},{"dropping-particle":"","family":"Cai","given":"Tianxi","non-dropping-particle":"","parse-names":false,"suffix":""},{"dropping-particle":"","family":"Smoller","given":"Jordan W.","non-dropping-particle":"","parse-names":false,"suffix":""},{"dropping-particle":"","family":"Gelaye","given":"Bizu","non-dropping-particle":"","parse-names":false,"suffix":""},{"dropping-particle":"","family":"Karlson","given":"Elizabeth W.","non-dropping-particle":"","parse-names":false,"suffix":""},{"dropping-particle":"","family":"Williams","given":"Michelle A.","non-dropping-particle":"","parse-names":false,"suffix":""},{"dropping-particle":"","family":"Zhong","given":"Qiu-Yue","non-dropping-particle":"","parse-names":false,"suffix":""},{"dropping-particle":"","family":"Finan","given":"Sean","non-dropping-particle":"","parse-names":false,"suffix":""}],"container-title":"BMC Medical Informatics and Decision Making","id":"ITEM-2","issued":{"date-parts":[["2018"]]},"page":"30","publisher":"BMC Medical Informatics and Decision Making","title":"Screening pregnant women for suicidal behavior in electronic medical records: diagnostic codes vs. clinical notes processed by natural language processing","type":"article-journal","volume":"18"},"uris":["http://www.mendeley.com/documents/?uuid=98548292-6106-4263-a662-3bfa5ea298ad"]}],"mendeley":{"formattedCitation":"&lt;sup&gt;19,20&lt;/sup&gt;","plainTextFormattedCitation":"19,20","previouslyFormattedCitation":"&lt;sup&gt;19,20&lt;/sup&gt;"},"properties":{"noteIndex":0},"schema":"https://github.com/citation-style-language/schema/raw/master/csl-citation.json"}</w:instrText>
+      </w:r>
+      <w:r>
+        <w:rPr>
+          <w:rFonts w:ascii="Songti SC Regular" w:eastAsia="Songti SC Regular" w:hAnsi="Songti SC Regular" w:cs="Songti SC Regular"/>
+          <w:lang w:val="en-US" w:eastAsia="zh-CN"/>
+        </w:rPr>
+        <w:fldChar w:fldCharType="separate"/>
+      </w:r>
+      <w:r>
+        <w:rPr>
+          <w:rFonts w:ascii="Songti SC Regular" w:eastAsia="Songti SC Regular" w:hAnsi="Songti SC Regular" w:cs="Songti SC Regular"/>
+          <w:noProof/>
+          <w:vertAlign w:val="superscript"/>
+          <w:lang w:val="en-US" w:eastAsia="zh-CN"/>
+        </w:rPr>
+        <w:t>19,20</w:t>
+      </w:r>
+      <w:r>
+        <w:rPr>
+          <w:rFonts w:ascii="Songti SC Regular" w:eastAsia="Songti SC Regular" w:hAnsi="Songti SC Regular" w:cs="Songti SC Regular"/>
+          <w:lang w:val="en-US" w:eastAsia="zh-CN"/>
+        </w:rPr>
+        <w:fldChar w:fldCharType="end"/>
+      </w:r>
+    </w:p>
+    <w:p>
+      <w:pPr>
+        <w:rPr>
+          <w:rFonts w:ascii="Songti SC Regular" w:eastAsia="Songti SC Regular" w:hAnsi="Songti SC Regular" w:cs="Songti SC Regular" w:hint="eastAsia"/>
+          <w:lang w:val="en-US" w:eastAsia="zh-CN"/>
+        </w:rPr>
+      </w:pPr>
+      <w:r>
+        <w:rPr>
+          <w:rFonts w:ascii="Songti SC Regular" w:eastAsia="Songti SC Regular" w:hAnsi="Songti SC Regular" w:cs="Songti SC Regular"/>
+          <w:lang w:val="en-US" w:eastAsia="zh-CN"/>
+        </w:rPr>
+        <w:t>“</w:t>
+      </w:r>
+      <w:r>
+        <w:rPr>
+          <w:rFonts w:ascii="Songti SC Regular" w:eastAsia="Songti SC Regular" w:hAnsi="Songti SC Regular" w:cs="Songti SC Regular"/>
+          <w:lang w:val="en-US" w:eastAsia="zh-CN"/>
+        </w:rPr>
+        <w:t xml:space="preserve">Based on the Unstructured Information Management Architecture (UIMA), </w:t>
+      </w:r>
+      <w:proofErr w:type="spellStart"/>
+      <w:r>
+        <w:rPr>
+          <w:rFonts w:ascii="Songti SC Regular" w:eastAsia="Songti SC Regular" w:hAnsi="Songti SC Regular" w:cs="Songti SC Regular"/>
+          <w:lang w:val="en-US" w:eastAsia="zh-CN"/>
+        </w:rPr>
+        <w:t>cTAKES</w:t>
+      </w:r>
+      <w:proofErr w:type="spellEnd"/>
+      <w:r>
+        <w:rPr>
+          <w:rFonts w:ascii="Songti SC Regular" w:eastAsia="Songti SC Regular" w:hAnsi="Songti SC Regular" w:cs="Songti SC Regular"/>
+          <w:lang w:val="en-US" w:eastAsia="zh-CN"/>
+        </w:rPr>
+        <w:t xml:space="preserve"> is a comprehensive clinical NLP tool that processes clinical notes and identifies terms. </w:t>
+      </w:r>
+      <w:proofErr w:type="spellStart"/>
+      <w:r>
+        <w:rPr>
+          <w:rFonts w:ascii="Songti SC Regular" w:eastAsia="Songti SC Regular" w:hAnsi="Songti SC Regular" w:cs="Songti SC Regular"/>
+          <w:lang w:val="en-US" w:eastAsia="zh-CN"/>
+        </w:rPr>
+        <w:t>cTAKES</w:t>
+      </w:r>
+      <w:proofErr w:type="spellEnd"/>
+      <w:r>
+        <w:rPr>
+          <w:rFonts w:ascii="Songti SC Regular" w:eastAsia="Songti SC Regular" w:hAnsi="Songti SC Regular" w:cs="Songti SC Regular"/>
+          <w:lang w:val="en-US" w:eastAsia="zh-CN"/>
+        </w:rPr>
+        <w:t xml:space="preserve"> maps the terms to a subset of the Unified Medical Language System (UMLS) </w:t>
+      </w:r>
+      <w:proofErr w:type="spellStart"/>
+      <w:r>
+        <w:rPr>
+          <w:rFonts w:ascii="Songti SC Regular" w:eastAsia="Songti SC Regular" w:hAnsi="Songti SC Regular" w:cs="Songti SC Regular"/>
+          <w:lang w:val="en-US" w:eastAsia="zh-CN"/>
+        </w:rPr>
+        <w:t>Metathesaurus</w:t>
+      </w:r>
+      <w:proofErr w:type="spellEnd"/>
+      <w:r>
+        <w:rPr>
+          <w:rFonts w:ascii="Songti SC Regular" w:eastAsia="Songti SC Regular" w:hAnsi="Songti SC Regular" w:cs="Songti SC Regular"/>
+          <w:lang w:val="en-US" w:eastAsia="zh-CN"/>
+        </w:rPr>
+        <w:t xml:space="preserve"> </w:t>
+      </w:r>
+      <w:r>
+        <w:rPr>
+          <w:rFonts w:ascii="Songti SC Regular" w:eastAsia="Songti SC Regular" w:hAnsi="Songti SC Regular" w:cs="Songti SC Regular"/>
+          <w:lang w:val="en-US" w:eastAsia="zh-CN"/>
+        </w:rPr>
+        <w:t xml:space="preserve">the Systemized Nomenclature of Medicine-Clinical Terms (SNOMED-CT) [42], and assigns each term a UMLS con- </w:t>
+      </w:r>
+      <w:proofErr w:type="spellStart"/>
+      <w:r>
+        <w:rPr>
+          <w:rFonts w:ascii="Songti SC Regular" w:eastAsia="Songti SC Regular" w:hAnsi="Songti SC Regular" w:cs="Songti SC Regular"/>
+          <w:lang w:val="en-US" w:eastAsia="zh-CN"/>
+        </w:rPr>
+        <w:t>cept</w:t>
+      </w:r>
+      <w:proofErr w:type="spellEnd"/>
+      <w:r>
+        <w:rPr>
+          <w:rFonts w:ascii="Songti SC Regular" w:eastAsia="Songti SC Regular" w:hAnsi="Songti SC Regular" w:cs="Songti SC Regular"/>
+          <w:lang w:val="en-US" w:eastAsia="zh-CN"/>
+        </w:rPr>
+        <w:t xml:space="preserve"> unique identifier (CUI)</w:t>
+      </w:r>
+      <w:r>
+        <w:rPr>
+          <w:rFonts w:ascii="Songti SC Regular" w:eastAsia="Songti SC Regular" w:hAnsi="Songti SC Regular" w:cs="Songti SC Regular"/>
+          <w:lang w:val="en-US" w:eastAsia="zh-CN"/>
+        </w:rPr>
+        <w:t>”</w:t>
+      </w:r>
+      <w:r>
+        <w:rPr>
+          <w:rFonts w:ascii="Songti SC Regular" w:eastAsia="Songti SC Regular" w:hAnsi="Songti SC Regular" w:cs="Songti SC Regular"/>
+          <w:lang w:val="en-US" w:eastAsia="zh-CN"/>
+        </w:rPr>
+        <w:fldChar w:fldCharType="begin" w:fldLock="1"/>
+      </w:r>
+      <w:r>
+        <w:rPr>
+          <w:rFonts w:ascii="Songti SC Regular" w:eastAsia="Songti SC Regular" w:hAnsi="Songti SC Regular" w:cs="Songti SC Regular"/>
+          <w:lang w:val="en-US" w:eastAsia="zh-CN"/>
+        </w:rPr>
+        <w:instrText>ADDIN CSL_CITATION {"citationItems":[{"id":"ITEM-1","itemData":{"DOI":"10.1186/s12911-018-0617-7","author":[{"dropping-particle":"","family":"Qiu-Yue","given":"Zhong","non-dropping-particle":"","parse-names":false,"suffix":""},{"dropping-particle":"","family":"Karlson","given":"Elizabeth W","non-dropping-particle":"","parse-names":false,"suffix":""},{"dropping-particle":"","family":"Gelaye","given":"Bizu","non-dropping-particle":"","parse-names":false,"suffix":""},{"dropping-particle":"","family":"Finan","given":"Sean","non-dropping-particle":"","parse-names":false,"suffix":""},{"dropping-particle":"","family":"Avillach","given":"Paul","non-dropping-particle":"","parse-names":false,"suffix":""},{"dropping-particle":"","family":"Cai","given":"Tianxi","non-dropping-particle":"","parse-names":false,"suffix":""},{"dropping-particle":"","family":"Smoller","given":"Jordan W.","non-dropping-particle":"","parse-names":false,"suffix":""},{"dropping-particle":"","family":"Gelaye","given":"Bizu","non-dropping-particle":"","parse-names":false,"suffix":""},{"dropping-particle":"","family":"Karlson","given":"Elizabeth W.","non-dropping-particle":"","parse-names":false,"suffix":""},{"dropping-particle":"","family":"Williams","given":"Michelle A.","non-dropping-particle":"","parse-names":false,"suffix":""},{"dropping-particle":"","family":"Zhong","given":"Qiu-Yue","non-dropping-particle":"","parse-names":false,"suffix":""},{"dropping-particle":"","family":"Finan","given":"Sean","non-dropping-particle":"","parse-names":false,"suffix":""}],"container-title":"BMC Medical Informatics and Decision Making","id":"ITEM-1","issued":{"date-parts":[["2018"]]},"page":"30","publisher":"BMC Medical Informatics and Decision Making","title":"Screening pregnant women for suicidal behavior in electronic medical records: diagnostic codes vs. clinical notes processed by natural language processing","type":"article-journal","volume":"18"},"uris":["http://www.mendeley.com/documents/?uuid=98548292-6106-4263-a662-3bfa5ea298ad"]}],"mendeley":{"formattedCitation":"&lt;sup&gt;20&lt;/sup&gt;","plainTextFormattedCitation":"20","previouslyFormattedCitation":"&lt;sup&gt;20&lt;/sup&gt;"},"properties":{"noteIndex":0},"schema":"https://github.com/citation-style-language/schema/raw/master/csl-citation.json"}</w:instrText>
+      </w:r>
+      <w:r>
+        <w:rPr>
+          <w:rFonts w:ascii="Songti SC Regular" w:eastAsia="Songti SC Regular" w:hAnsi="Songti SC Regular" w:cs="Songti SC Regular"/>
+          <w:lang w:val="en-US" w:eastAsia="zh-CN"/>
+        </w:rPr>
+        <w:fldChar w:fldCharType="separate"/>
+      </w:r>
+      <w:r>
+        <w:rPr>
+          <w:rFonts w:ascii="Songti SC Regular" w:eastAsia="Songti SC Regular" w:hAnsi="Songti SC Regular" w:cs="Songti SC Regular"/>
+          <w:noProof/>
+          <w:vertAlign w:val="superscript"/>
+          <w:lang w:val="en-US" w:eastAsia="zh-CN"/>
+        </w:rPr>
+        <w:t>20</w:t>
+      </w:r>
+      <w:r>
+        <w:rPr>
+          <w:rFonts w:ascii="Songti SC Regular" w:eastAsia="Songti SC Regular" w:hAnsi="Songti SC Regular" w:cs="Songti SC Regular"/>
+          <w:lang w:val="en-US" w:eastAsia="zh-CN"/>
+        </w:rPr>
+        <w:fldChar w:fldCharType="end"/>
+      </w:r>
+    </w:p>
+    <w:p>
+      <w:pPr>
+        <w:rPr>
+          <w:rFonts w:ascii="Songti SC Regular" w:eastAsia="Songti SC Regular" w:hAnsi="Songti SC Regular" w:cs="Songti SC Regular" w:hint="eastAsia"/>
+          <w:lang w:val="en-US" w:eastAsia="zh-CN"/>
+        </w:rPr>
+      </w:pPr>
+    </w:p>
+    <w:p>
+      <w:pPr>
+        <w:rPr>
+          <w:rFonts w:ascii="Songti SC Regular" w:eastAsia="Songti SC Regular" w:hAnsi="Songti SC Regular" w:cs="Songti SC Regular" w:hint="eastAsia"/>
+          <w:lang w:val="en-US" w:eastAsia="zh-CN"/>
+        </w:rPr>
+      </w:pPr>
+    </w:p>
+    <w:p>
+      <w:pPr>
+        <w:rPr>
+          <w:rFonts w:ascii="Songti SC Regular" w:eastAsia="Songti SC Regular" w:hAnsi="Songti SC Regular" w:cs="Songti SC Regular" w:hint="eastAsia"/>
+          <w:lang w:val="en-US" w:eastAsia="zh-CN"/>
+        </w:rPr>
+      </w:pPr>
+    </w:p>
+    <w:p>
+      <w:pPr>
+        <w:pStyle w:val="Heading3"/>
+        <w:rPr>
+          <w:rFonts w:hint="eastAsia"/>
+          <w:lang w:val="en-US" w:eastAsia="zh-CN"/>
+        </w:rPr>
+      </w:pPr>
+      <w:r>
+        <w:rPr>
+          <w:rFonts w:ascii="宋体" w:eastAsia="宋体" w:hAnsi="宋体" w:cs="宋体" w:hint="eastAsia"/>
+          <w:lang w:val="en-US" w:eastAsia="zh-CN"/>
+        </w:rPr>
+        <w:t>诊</w:t>
+      </w:r>
+      <w:r>
+        <w:rPr>
+          <w:rFonts w:hint="eastAsia"/>
+          <w:lang w:val="en-US" w:eastAsia="zh-CN"/>
+        </w:rPr>
+        <w:t>断</w:t>
+      </w:r>
+      <w:r>
+        <w:rPr>
+          <w:rFonts w:ascii="宋体" w:eastAsia="宋体" w:hAnsi="宋体" w:cs="宋体" w:hint="eastAsia"/>
+          <w:lang w:val="en-US" w:eastAsia="zh-CN"/>
+        </w:rPr>
+        <w:t>实</w:t>
+      </w:r>
+      <w:r>
+        <w:rPr>
+          <w:rFonts w:hint="eastAsia"/>
+          <w:lang w:val="en-US" w:eastAsia="zh-CN"/>
+        </w:rPr>
+        <w:t>例</w:t>
+      </w:r>
+    </w:p>
+    <w:p>
+      <w:pPr>
+        <w:rPr>
+          <w:rFonts w:ascii="Songti SC Regular" w:eastAsia="Songti SC Regular" w:hAnsi="Songti SC Regular" w:cs="Songti SC Regular" w:hint="eastAsia"/>
+          <w:lang w:val="en-US" w:eastAsia="zh-CN"/>
+        </w:rPr>
+      </w:pPr>
+      <w:r>
+        <w:rPr>
+          <w:rFonts w:ascii="Songti SC Regular" w:eastAsia="Songti SC Regular" w:hAnsi="Songti SC Regular" w:cs="Songti SC Regular" w:hint="eastAsia"/>
+          <w:lang w:val="en-US" w:eastAsia="zh-CN"/>
+        </w:rPr>
+        <w:t>以Partners Healthcare System的数据为例</w:t>
+      </w:r>
+      <w:r>
+        <w:rPr>
+          <w:rFonts w:ascii="Songti SC Regular" w:eastAsia="Songti SC Regular" w:hAnsi="Songti SC Regular" w:cs="Songti SC Regular"/>
+          <w:lang w:val="en-US" w:eastAsia="zh-CN"/>
+        </w:rPr>
+        <w:fldChar w:fldCharType="begin" w:fldLock="1"/>
+      </w:r>
+      <w:r>
+        <w:rPr>
+          <w:rFonts w:ascii="Songti SC Regular" w:eastAsia="Songti SC Regular" w:hAnsi="Songti SC Regular" w:cs="Songti SC Regular"/>
+          <w:lang w:val="en-US" w:eastAsia="zh-CN"/>
+        </w:rPr>
+        <w:instrText>ADDIN CSL_CITATION {"citationItems":[{"id":"ITEM-1","itemData":{"DOI":"10.1186/s12911-018-0617-7","author":[{"dropping-particle":"","family":"Qiu-Yue","given":"Zhong","non-dropping-particle":"","parse-names":false,"suffix":""},{"dropping-particle":"","family":"Karlson","given":"Elizabeth W","non-dropping-particle":"","parse-names":false,"suffix":""},{"dropping-particle":"","family":"Gelaye","given":"Bizu","non-dropping-particle":"","parse-names":false,"suffix":""},{"dropping-particle":"","family":"Finan","given":"Sean","non-dropping-particle":"","parse-names":false,"suffix":""},{"dropping-particle":"","family":"Avillach","given":"Paul","non-dropping-particle":"","parse-names":false,"suffix":""},{"dropping-particle":"","family":"Cai","given":"Tianxi","non-dropping-particle":"","parse-names":false,"suffix":""},{"dropping-particle":"","family":"Smoller","given":"Jordan W.","non-dropping-particle":"","parse-names":false,"suffix":""},{"dropping-particle":"","family":"Gelaye","given":"Bizu","non-dropping-particle":"","parse-names":false,"suffix":""},{"dropping-particle":"","family":"Karlson","given":"Elizabeth W.","non-dropping-particle":"","parse-names":false,"suffix":""},{"dropping-particle":"","family":"Williams","given":"Michelle A.","non-dropping-particle":"","parse-names":false,"suffix":""},{"dropping-particle":"","family":"Zhong","given":"Qiu-Yue","non-dropping-particle":"","parse-names":false,"suffix":""},{"dropping-particle":"","family":"Finan","given":"Sean","non-dropping-particle":"","parse-names":false,"suffix":""}],"container-title":"BMC Medical Informatics and Decision Making","id":"ITEM-1","issued":{"date-parts":[["2018"]]},"page":"30","publisher":"BMC Medical Informatics and Decision Making","title":"Screening pregnant women for suicidal behavior in electronic medical records: diagnostic codes vs. clinical notes processed by natural language processing","type":"article-journal","volume":"18"},"uris":["http://www.mendeley.com/documents/?uuid=98548292-6106-4263-a662-3bfa5ea298ad"]}],"mendeley":{"formattedCitation":"&lt;sup&gt;20&lt;/sup&gt;","plainTextFormattedCitation":"20","previouslyFormattedCitation":"&lt;sup&gt;20&lt;/sup&gt;"},"properties":{"noteIndex":0},"schema":"https://github.com/citation-style-language/schema/raw/master/csl-citation.json"}</w:instrText>
+      </w:r>
+      <w:r>
+        <w:rPr>
+          <w:rFonts w:ascii="Songti SC Regular" w:eastAsia="Songti SC Regular" w:hAnsi="Songti SC Regular" w:cs="Songti SC Regular"/>
+          <w:lang w:val="en-US" w:eastAsia="zh-CN"/>
+        </w:rPr>
+        <w:fldChar w:fldCharType="separate"/>
+      </w:r>
+      <w:r>
+        <w:rPr>
+          <w:rFonts w:ascii="Songti SC Regular" w:eastAsia="Songti SC Regular" w:hAnsi="Songti SC Regular" w:cs="Songti SC Regular"/>
+          <w:noProof/>
+          <w:vertAlign w:val="superscript"/>
+          <w:lang w:val="en-US" w:eastAsia="zh-CN"/>
+        </w:rPr>
+        <w:t>20</w:t>
+      </w:r>
+      <w:r>
+        <w:rPr>
+          <w:rFonts w:ascii="Songti SC Regular" w:eastAsia="Songti SC Regular" w:hAnsi="Songti SC Regular" w:cs="Songti SC Regular"/>
+          <w:lang w:val="en-US" w:eastAsia="zh-CN"/>
+        </w:rPr>
+        <w:fldChar w:fldCharType="end"/>
+      </w:r>
+      <w:r>
+        <w:rPr>
+          <w:rFonts w:ascii="Songti SC Regular" w:eastAsia="Songti SC Regular" w:hAnsi="Songti SC Regular" w:cs="Songti SC Regular" w:hint="eastAsia"/>
+          <w:lang w:val="en-US" w:eastAsia="zh-CN"/>
+        </w:rPr>
+        <w:t>，</w:t>
+      </w:r>
+      <w:r>
+        <w:rPr>
+          <w:rFonts w:ascii="Songti SC Regular" w:eastAsia="Songti SC Regular" w:hAnsi="Songti SC Regular" w:cs="Songti SC Regular" w:hint="eastAsia"/>
+          <w:lang w:val="en-US" w:eastAsia="zh-CN"/>
+        </w:rPr>
+        <w:t>诊断孕妇是否有</w:t>
+      </w:r>
+      <w:r>
+        <w:rPr>
+          <w:rFonts w:ascii="Songti SC Regular" w:eastAsia="Songti SC Regular" w:hAnsi="Songti SC Regular" w:cs="Songti SC Regular" w:hint="eastAsia"/>
+          <w:lang w:val="en-US" w:eastAsia="zh-CN"/>
+        </w:rPr>
+        <w:t>自杀倾向，</w:t>
+      </w:r>
+      <w:r>
+        <w:rPr>
+          <w:rFonts w:ascii="Songti SC Regular" w:eastAsia="Songti SC Regular" w:hAnsi="Songti SC Regular" w:cs="Songti SC Regular" w:hint="eastAsia"/>
+          <w:lang w:val="en-US" w:eastAsia="zh-CN"/>
+        </w:rPr>
+        <w:t>虽然可以提高sensitivity，</w:t>
+      </w:r>
+      <w:r>
+        <w:rPr>
+          <w:rFonts w:ascii="Songti SC Regular" w:eastAsia="Songti SC Regular" w:hAnsi="Songti SC Regular" w:cs="Songti SC Regular" w:hint="eastAsia"/>
+          <w:lang w:val="en-US" w:eastAsia="zh-CN"/>
+        </w:rPr>
+        <w:t>但有很高的假阳性，只有30%用NLP发现的case通过人工审查确认是真实的</w:t>
+      </w:r>
+      <w:r>
+        <w:rPr>
+          <w:rFonts w:ascii="Songti SC Regular" w:eastAsia="Songti SC Regular" w:hAnsi="Songti SC Regular" w:cs="Songti SC Regular"/>
+          <w:lang w:val="en-US" w:eastAsia="zh-CN"/>
+        </w:rPr>
+        <w:fldChar w:fldCharType="begin" w:fldLock="1"/>
+      </w:r>
+      <w:r>
+        <w:rPr>
+          <w:rFonts w:ascii="Songti SC Regular" w:eastAsia="Songti SC Regular" w:hAnsi="Songti SC Regular" w:cs="Songti SC Regular"/>
+          <w:lang w:val="en-US" w:eastAsia="zh-CN"/>
+        </w:rPr>
+        <w:instrText>ADDIN CSL_CITATION {"citationItems":[{"id":"ITEM-1","itemData":{"DOI":"10.1186/s12911-018-0617-7","author":[{"dropping-particle":"","family":"Qiu-Yue","given":"Zhong","non-dropping-particle":"","parse-names":false,"suffix":""},{"dropping-particle":"","family":"Karlson","given":"Elizabeth W","non-dropping-particle":"","parse-names":false,"suffix":""},{"dropping-particle":"","family":"Gelaye","given":"Bizu","non-dropping-particle":"","parse-names":false,"suffix":""},{"dropping-particle":"","family":"Finan","given":"Sean","non-dropping-particle":"","parse-names":false,"suffix":""},{"dropping-particle":"","family":"Avillach","given":"Paul","non-dropping-particle":"","parse-names":false,"suffix":""},{"dropping-particle":"","family":"Cai","given":"Tianxi","non-dropping-particle":"","parse-names":false,"suffix":""},{"dropping-particle":"","family":"Smoller","given":"Jordan W.","non-dropping-particle":"","parse-names":false,"suffix":""},{"dropping-particle":"","family":"Gelaye","given":"Bizu","non-dropping-particle":"","parse-names":false,"suffix":""},{"dropping-particle":"","family":"Karlson","given":"Elizabeth W.","non-dropping-particle":"","parse-names":false,"suffix":""},{"dropping-particle":"","family":"Williams","given":"Michelle A.","non-dropping-particle":"","parse-names":false,"suffix":""},{"dropping-particle":"","family":"Zhong","given":"Qiu-Yue","non-dropping-particle":"","parse-names":false,"suffix":""},{"dropping-particle":"","family":"Finan","given":"Sean","non-dropping-particle":"","parse-names":false,"suffix":""}],"container-title":"BMC Medical Informatics and Decision Making","id":"ITEM-1","issued":{"date-parts":[["2018"]]},"page":"30","publisher":"BMC Medical Informatics and Decision Making","title":"Screening pregnant women for suicidal behavior in electronic medical records: diagnostic codes vs. clinical notes processed by natural language processing","type":"article-journal","volume":"18"},"uris":["http://www.mendeley.com/documents/?uuid=98548292-6106-4263-a662-3bfa5ea298ad"]}],"mendeley":{"formattedCitation":"&lt;sup&gt;20&lt;/sup&gt;","plainTextFormattedCitation":"20","previouslyFormattedCitation":"&lt;sup&gt;20&lt;/sup&gt;"},"properties":{"noteIndex":0},"schema":"https://github.com/citation-style-language/schema/raw/master/csl-citation.json"}</w:instrText>
+      </w:r>
+      <w:r>
+        <w:rPr>
+          <w:rFonts w:ascii="Songti SC Regular" w:eastAsia="Songti SC Regular" w:hAnsi="Songti SC Regular" w:cs="Songti SC Regular"/>
+          <w:lang w:val="en-US" w:eastAsia="zh-CN"/>
+        </w:rPr>
+        <w:fldChar w:fldCharType="separate"/>
+      </w:r>
+      <w:r>
+        <w:rPr>
+          <w:rFonts w:ascii="Songti SC Regular" w:eastAsia="Songti SC Regular" w:hAnsi="Songti SC Regular" w:cs="Songti SC Regular"/>
+          <w:noProof/>
+          <w:vertAlign w:val="superscript"/>
+          <w:lang w:val="en-US" w:eastAsia="zh-CN"/>
+        </w:rPr>
+        <w:t>20</w:t>
+      </w:r>
+      <w:r>
+        <w:rPr>
+          <w:rFonts w:ascii="Songti SC Regular" w:eastAsia="Songti SC Regular" w:hAnsi="Songti SC Regular" w:cs="Songti SC Regular"/>
+          <w:lang w:val="en-US" w:eastAsia="zh-CN"/>
+        </w:rPr>
+        <w:fldChar w:fldCharType="end"/>
+      </w:r>
+      <w:r>
+        <w:rPr>
+          <w:rFonts w:ascii="Songti SC Regular" w:eastAsia="Songti SC Regular" w:hAnsi="Songti SC Regular" w:cs="Songti SC Regular" w:hint="eastAsia"/>
+          <w:lang w:val="en-US" w:eastAsia="zh-CN"/>
+        </w:rPr>
+        <w:t>。</w:t>
+      </w:r>
+      <w:r>
+        <w:rPr>
+          <w:rFonts w:ascii="Songti SC Regular" w:eastAsia="Songti SC Regular" w:hAnsi="Songti SC Regular" w:cs="Songti SC Regular" w:hint="eastAsia"/>
+          <w:lang w:val="en-US" w:eastAsia="zh-CN"/>
+        </w:rPr>
+        <w:t>这也是NLP处理数据时候面临的问题，比如</w:t>
+      </w:r>
+    </w:p>
+    <w:p>
+      <w:pPr>
+        <w:rPr>
+          <w:rFonts w:ascii="Songti SC Regular" w:eastAsia="Songti SC Regular" w:hAnsi="Songti SC Regular" w:cs="Songti SC Regular" w:hint="eastAsia"/>
+          <w:lang w:val="en-US" w:eastAsia="zh-CN"/>
+        </w:rPr>
+      </w:pPr>
+    </w:p>
+    <w:p>
+      <w:pPr>
+        <w:widowControl w:val="0"/>
+        <w:autoSpaceDE w:val="0"/>
+        <w:autoSpaceDN w:val="0"/>
+        <w:adjustRightInd w:val="0"/>
+        <w:rPr>
+          <w:rFonts w:cs="Times New Roman"/>
+          <w:color w:val="131413"/>
+          <w:lang w:val="en-US" w:eastAsia="zh-CN"/>
+        </w:rPr>
+      </w:pPr>
+      <w:r>
+        <w:rPr>
+          <w:rFonts w:cs="Times New Roman" w:hint="eastAsia"/>
+          <w:color w:val="131413"/>
+          <w:lang w:val="en-US" w:eastAsia="zh-CN"/>
+        </w:rPr>
+        <w:t>“</w:t>
+      </w:r>
+      <w:r>
+        <w:rPr>
+          <w:rFonts w:cs="Times New Roman"/>
+          <w:color w:val="131413"/>
+          <w:lang w:val="en-US"/>
+        </w:rPr>
+        <w:t>In the Partners HealthCare</w:t>
+      </w:r>
+      <w:r>
+        <w:rPr>
+          <w:rFonts w:cs="Times New Roman" w:hint="eastAsia"/>
+          <w:color w:val="131413"/>
+          <w:lang w:val="en-US" w:eastAsia="zh-CN"/>
+        </w:rPr>
+        <w:t xml:space="preserve"> </w:t>
+      </w:r>
+      <w:r>
+        <w:rPr>
+          <w:rFonts w:cs="Times New Roman"/>
+          <w:color w:val="131413"/>
+          <w:lang w:val="en-US"/>
+        </w:rPr>
+        <w:t>EMRs, we observed a major negation structure for suicidal</w:t>
+      </w:r>
+      <w:r>
+        <w:rPr>
+          <w:rFonts w:cs="Times New Roman" w:hint="eastAsia"/>
+          <w:color w:val="131413"/>
+          <w:lang w:val="en-US" w:eastAsia="zh-CN"/>
+        </w:rPr>
+        <w:t xml:space="preserve"> </w:t>
+      </w:r>
+      <w:r>
+        <w:rPr>
+          <w:rFonts w:cs="Times New Roman"/>
+          <w:color w:val="131413"/>
+          <w:lang w:val="en-US"/>
+        </w:rPr>
+        <w:t>behavior: terms related to suicidal behavior were followed</w:t>
+      </w:r>
+      <w:r>
+        <w:rPr>
+          <w:rFonts w:cs="Times New Roman" w:hint="eastAsia"/>
+          <w:color w:val="131413"/>
+          <w:lang w:val="en-US" w:eastAsia="zh-CN"/>
+        </w:rPr>
+        <w:t xml:space="preserve"> </w:t>
+      </w:r>
+      <w:r>
+        <w:rPr>
+          <w:rFonts w:cs="Times New Roman"/>
+          <w:color w:val="131413"/>
+          <w:lang w:val="en-US"/>
+        </w:rPr>
+        <w:t>by a colon and a negation word without any sentence</w:t>
+      </w:r>
+      <w:r>
+        <w:rPr>
+          <w:rFonts w:cs="Times New Roman" w:hint="eastAsia"/>
+          <w:color w:val="131413"/>
+          <w:lang w:val="en-US" w:eastAsia="zh-CN"/>
+        </w:rPr>
+        <w:t xml:space="preserve"> </w:t>
+      </w:r>
+      <w:r>
+        <w:rPr>
+          <w:rFonts w:cs="Times New Roman"/>
+          <w:color w:val="131413"/>
+          <w:lang w:val="en-US"/>
+        </w:rPr>
+        <w:t>punctuation (e.g., “</w:t>
+      </w:r>
+      <w:r>
+        <w:rPr>
+          <w:rFonts w:cs="Times New Roman"/>
+          <w:color w:val="131413"/>
+          <w:highlight w:val="cyan"/>
+          <w:lang w:val="en-US"/>
+        </w:rPr>
+        <w:t>suicidal behavior: none</w:t>
+      </w:r>
+      <w:r>
+        <w:rPr>
+          <w:rFonts w:cs="Times New Roman"/>
+          <w:color w:val="131413"/>
+          <w:lang w:val="en-US"/>
+        </w:rPr>
+        <w:t>,” “</w:t>
+      </w:r>
+      <w:r>
+        <w:rPr>
+          <w:rFonts w:cs="Times New Roman"/>
+          <w:color w:val="131413"/>
+          <w:highlight w:val="cyan"/>
+          <w:lang w:val="en-US"/>
+        </w:rPr>
+        <w:t>suicidal behavior:</w:t>
+      </w:r>
+      <w:r>
+        <w:rPr>
+          <w:rFonts w:cs="Times New Roman" w:hint="eastAsia"/>
+          <w:color w:val="131413"/>
+          <w:highlight w:val="cyan"/>
+          <w:lang w:val="en-US" w:eastAsia="zh-CN"/>
+        </w:rPr>
+        <w:t xml:space="preserve"> </w:t>
+      </w:r>
+      <w:r>
+        <w:rPr>
+          <w:rFonts w:cs="Times New Roman"/>
+          <w:color w:val="131413"/>
+          <w:highlight w:val="cyan"/>
+          <w:lang w:val="en-US"/>
+        </w:rPr>
+        <w:t>none reported</w:t>
+      </w:r>
+      <w:r>
+        <w:rPr>
+          <w:rFonts w:cs="Times New Roman"/>
+          <w:color w:val="131413"/>
+          <w:lang w:val="en-US"/>
+        </w:rPr>
+        <w:t>,” and “</w:t>
+      </w:r>
+      <w:r>
+        <w:rPr>
+          <w:rFonts w:cs="Times New Roman"/>
+          <w:color w:val="131413"/>
+          <w:highlight w:val="cyan"/>
+          <w:lang w:val="en-US"/>
+        </w:rPr>
+        <w:t>suicidal behavior: denied</w:t>
+      </w:r>
+      <w:r>
+        <w:rPr>
+          <w:rFonts w:cs="Times New Roman"/>
+          <w:color w:val="131413"/>
+          <w:lang w:val="en-US"/>
+        </w:rPr>
+        <w:t>”)</w:t>
+      </w:r>
+      <w:r>
+        <w:rPr>
+          <w:rFonts w:cs="Times New Roman" w:hint="eastAsia"/>
+          <w:color w:val="131413"/>
+          <w:lang w:val="en-US" w:eastAsia="zh-CN"/>
+        </w:rPr>
+        <w:t>”</w:t>
+      </w:r>
+      <w:r>
+        <w:rPr>
+          <w:rFonts w:cs="Times New Roman"/>
+          <w:color w:val="131413"/>
+          <w:lang w:val="en-US" w:eastAsia="zh-CN"/>
+        </w:rPr>
+        <w:fldChar w:fldCharType="begin" w:fldLock="1"/>
+      </w:r>
+      <w:r>
+        <w:rPr>
+          <w:rFonts w:cs="Times New Roman"/>
+          <w:color w:val="131413"/>
+          <w:lang w:val="en-US" w:eastAsia="zh-CN"/>
+        </w:rPr>
+        <w:instrText>ADDIN CSL_CITATION {"citationItems":[{"id":"ITEM-1","itemData":{"DOI":"10.1186/s12911-018-0617-7","author":[{"dropping-particle":"","family":"Qiu-Yue","given":"Zhong","non-dropping-particle":"","parse-names":false,"suffix":""},{"dropping-particle":"","family":"Karlson","given":"Elizabeth W","non-dropping-particle":"","parse-names":false,"suffix":""},{"dropping-particle":"","family":"Gelaye","given":"Bizu","non-dropping-particle":"","parse-names":false,"suffix":""},{"dropping-particle":"","family":"Finan","given":"Sean","non-dropping-particle":"","parse-names":false,"suffix":""},{"dropping-particle":"","family":"Avillach","given":"Paul","non-dropping-particle":"","parse-names":false,"suffix":""},{"dropping-particle":"","family":"Cai","given":"Tianxi","non-dropping-particle":"","parse-names":false,"suffix":""},{"dropping-particle":"","family":"Smoller","given":"Jordan W.","non-dropping-particle":"","parse-names":false,"suffix":""},{"dropping-particle":"","family":"Gelaye","given":"Bizu","non-dropping-particle":"","parse-names":false,"suffix":""},{"dropping-particle":"","family":"Karlson","given":"Elizabeth W.","non-dropping-particle":"","parse-names":false,"suffix":""},{"dropping-particle":"","family":"Williams","given":"Michelle A.","non-dropping-particle":"","parse-names":false,"suffix":""},{"dropping-particle":"","family":"Zhong","given":"Qiu-Yue","non-dropping-particle":"","parse-names":false,"suffix":""},{"dropping-particle":"","family":"Finan","given":"Sean","non-dropping-particle":"","parse-names":false,"suffix":""}],"container-title":"BMC Medical Informatics and Decision Making","id":"ITEM-1","issued":{"date-parts":[["2018"]]},"page":"30","publisher":"BMC Medical Informatics and Decision Making","title":"Screening pregnant women for suicidal behavior in electronic medical records: diagnostic codes vs. clinical notes processed by natural language processing","type":"article-journal","volume":"18"},"uris":["http://www.mendeley.com/documents/?uuid=98548292-6106-4263-a662-3bfa5ea298ad"]}],"mendeley":{"formattedCitation":"&lt;sup&gt;20&lt;/sup&gt;","plainTextFormattedCitation":"20"},"properties":{"noteIndex":0},"schema":"https://github.com/citation-style-language/schema/raw/master/csl-citation.json"}</w:instrText>
+      </w:r>
+      <w:r>
+        <w:rPr>
+          <w:rFonts w:cs="Times New Roman"/>
+          <w:color w:val="131413"/>
+          <w:lang w:val="en-US" w:eastAsia="zh-CN"/>
+        </w:rPr>
+        <w:fldChar w:fldCharType="separate"/>
+      </w:r>
+      <w:r>
+        <w:rPr>
+          <w:rFonts w:cs="Times New Roman"/>
+          <w:noProof/>
+          <w:color w:val="131413"/>
+          <w:vertAlign w:val="superscript"/>
+          <w:lang w:val="en-US" w:eastAsia="zh-CN"/>
+        </w:rPr>
+        <w:t>20</w:t>
+      </w:r>
+      <w:r>
+        <w:rPr>
+          <w:rFonts w:cs="Times New Roman"/>
+          <w:color w:val="131413"/>
+          <w:lang w:val="en-US" w:eastAsia="zh-CN"/>
+        </w:rPr>
+        <w:fldChar w:fldCharType="end"/>
+      </w:r>
+      <w:bookmarkStart w:id="8" w:name="_GoBack"/>
+      <w:bookmarkEnd w:id="8"/>
+    </w:p>
+    <w:p>
+      <w:pPr>
+        <w:rPr>
+          <w:rFonts w:eastAsia="Times New Roman" w:cs="Times New Roman"/>
+          <w:lang w:val="en-US" w:eastAsia="zh-CN"/>
+        </w:rPr>
+      </w:pPr>
+    </w:p>
+    <w:p>
+      <w:pPr>
+        <w:rPr>
           <w:b/>
           <w:lang w:val="en-US" w:eastAsia="zh-CN"/>
         </w:rPr>
@@ -4084,7 +5046,7 @@
           <w:lang w:val="en-US" w:eastAsia="zh-CN"/>
         </w:rPr>
       </w:pPr>
-      <w:bookmarkStart w:id="7" w:name="_Toc427067415"/>
+      <w:bookmarkStart w:id="9" w:name="_Toc427336640"/>
       <w:r>
         <w:rPr>
           <w:lang w:val="en-US" w:eastAsia="zh-CN"/>
@@ -4098,7 +5060,253 @@
         </w:rPr>
         <w:t>AI</w:t>
       </w:r>
-      <w:bookmarkEnd w:id="7"/>
+      <w:bookmarkEnd w:id="9"/>
+    </w:p>
+    <w:p>
+      <w:pPr>
+        <w:rPr>
+          <w:lang w:val="en-US" w:eastAsia="zh-CN"/>
+        </w:rPr>
+      </w:pPr>
+    </w:p>
+    <w:p>
+      <w:pPr>
+        <w:rPr>
+          <w:rFonts w:hint="eastAsia"/>
+          <w:lang w:val="en-US" w:eastAsia="zh-CN"/>
+        </w:rPr>
+      </w:pPr>
+      <w:r>
+        <w:rPr>
+          <w:lang w:val="en-US" w:eastAsia="zh-CN"/>
+        </w:rPr>
+        <w:t>AI</w:t>
+      </w:r>
+      <w:r>
+        <w:rPr>
+          <w:rFonts w:hint="eastAsia"/>
+          <w:lang w:val="en-US" w:eastAsia="zh-CN"/>
+        </w:rPr>
+        <w:t>是机器学</w:t>
+      </w:r>
+      <w:r>
+        <w:rPr>
+          <w:rFonts w:ascii="宋体" w:eastAsia="宋体" w:hAnsi="宋体" w:cs="宋体" w:hint="eastAsia"/>
+          <w:lang w:val="en-US" w:eastAsia="zh-CN"/>
+        </w:rPr>
+        <w:t>习</w:t>
+      </w:r>
+      <w:r>
+        <w:rPr>
+          <w:rFonts w:hint="eastAsia"/>
+          <w:lang w:val="en-US" w:eastAsia="zh-CN"/>
+        </w:rPr>
+        <w:t>的一个子</w:t>
+      </w:r>
+      <w:r>
+        <w:rPr>
+          <w:rFonts w:ascii="宋体" w:eastAsia="宋体" w:hAnsi="宋体" w:cs="宋体" w:hint="eastAsia"/>
+          <w:lang w:val="en-US" w:eastAsia="zh-CN"/>
+        </w:rPr>
+        <w:t>类，近几年表现优异，在图像识别，语言处理，对话中都有进展</w:t>
+      </w:r>
+      <w:r>
+        <w:rPr>
+          <w:rFonts w:hint="eastAsia"/>
+          <w:lang w:val="en-US" w:eastAsia="zh-CN"/>
+        </w:rPr>
+        <w:t>。</w:t>
+      </w:r>
+    </w:p>
+    <w:p>
+      <w:pPr>
+        <w:rPr>
+          <w:rFonts w:ascii="宋体" w:eastAsia="宋体" w:hAnsi="宋体" w:cs="宋体" w:hint="eastAsia"/>
+          <w:lang w:val="en-US" w:eastAsia="zh-CN"/>
+        </w:rPr>
+      </w:pPr>
+      <w:r>
+        <w:rPr>
+          <w:rFonts w:hint="eastAsia"/>
+          <w:lang w:val="en-US" w:eastAsia="zh-CN"/>
+        </w:rPr>
+        <w:t>ML</w:t>
+      </w:r>
+      <w:r>
+        <w:rPr>
+          <w:rFonts w:hint="eastAsia"/>
+          <w:lang w:val="en-US" w:eastAsia="zh-CN"/>
+        </w:rPr>
+        <w:t>从根本要求上，是能</w:t>
+      </w:r>
+      <w:r>
+        <w:rPr>
+          <w:rFonts w:ascii="宋体" w:eastAsia="宋体" w:hAnsi="宋体" w:cs="宋体" w:hint="eastAsia"/>
+          <w:lang w:val="en-US" w:eastAsia="zh-CN"/>
+        </w:rPr>
+        <w:t>够</w:t>
+      </w:r>
+      <w:r>
+        <w:rPr>
+          <w:rFonts w:hint="eastAsia"/>
+          <w:lang w:val="en-US" w:eastAsia="zh-CN"/>
+        </w:rPr>
+        <w:t>从</w:t>
+      </w:r>
+      <w:r>
+        <w:rPr>
+          <w:rFonts w:ascii="宋体" w:eastAsia="宋体" w:hAnsi="宋体" w:cs="宋体" w:hint="eastAsia"/>
+          <w:lang w:val="en-US" w:eastAsia="zh-CN"/>
+        </w:rPr>
+        <w:t>输</w:t>
+      </w:r>
+      <w:r>
+        <w:rPr>
+          <w:rFonts w:hint="eastAsia"/>
+          <w:lang w:val="en-US" w:eastAsia="zh-CN"/>
+        </w:rPr>
+        <w:t>入数据，达到所需要的</w:t>
+      </w:r>
+      <w:r>
+        <w:rPr>
+          <w:rFonts w:ascii="宋体" w:eastAsia="宋体" w:hAnsi="宋体" w:cs="宋体" w:hint="eastAsia"/>
+          <w:lang w:val="en-US" w:eastAsia="zh-CN"/>
+        </w:rPr>
+        <w:t>输</w:t>
+      </w:r>
+      <w:r>
+        <w:rPr>
+          <w:rFonts w:hint="eastAsia"/>
+          <w:lang w:val="en-US" w:eastAsia="zh-CN"/>
+        </w:rPr>
+        <w:t>出</w:t>
+      </w:r>
+      <w:r>
+        <w:rPr>
+          <w:rFonts w:ascii="宋体" w:eastAsia="宋体" w:hAnsi="宋体" w:cs="宋体" w:hint="eastAsia"/>
+          <w:lang w:val="en-US" w:eastAsia="zh-CN"/>
+        </w:rPr>
+        <w:t>结</w:t>
+      </w:r>
+      <w:r>
+        <w:rPr>
+          <w:rFonts w:hint="eastAsia"/>
+          <w:lang w:val="en-US" w:eastAsia="zh-CN"/>
+        </w:rPr>
+        <w:t>果。</w:t>
+      </w:r>
+      <w:r>
+        <w:rPr>
+          <w:lang w:val="en-US" w:eastAsia="zh-CN"/>
+        </w:rPr>
+        <w:t>D</w:t>
+      </w:r>
+      <w:r>
+        <w:rPr>
+          <w:rFonts w:hint="eastAsia"/>
+          <w:lang w:val="en-US" w:eastAsia="zh-CN"/>
+        </w:rPr>
+        <w:t>eep learning</w:t>
+      </w:r>
+      <w:r>
+        <w:rPr>
+          <w:rFonts w:ascii="宋体" w:eastAsia="宋体" w:hAnsi="宋体" w:cs="宋体" w:hint="eastAsia"/>
+          <w:lang w:val="en-US" w:eastAsia="zh-CN"/>
+        </w:rPr>
+        <w:t>则</w:t>
+      </w:r>
+      <w:r>
+        <w:rPr>
+          <w:rFonts w:hint="eastAsia"/>
+          <w:lang w:val="en-US" w:eastAsia="zh-CN"/>
+        </w:rPr>
+        <w:t>是一种表示学</w:t>
+      </w:r>
+      <w:r>
+        <w:rPr>
+          <w:rFonts w:ascii="宋体" w:eastAsia="宋体" w:hAnsi="宋体" w:cs="宋体" w:hint="eastAsia"/>
+          <w:lang w:val="en-US" w:eastAsia="zh-CN"/>
+        </w:rPr>
+        <w:t>习</w:t>
+      </w:r>
+      <w:r>
+        <w:rPr>
+          <w:rFonts w:hint="eastAsia"/>
+          <w:lang w:val="en-US" w:eastAsia="zh-CN"/>
+        </w:rPr>
+        <w:t>（</w:t>
+      </w:r>
+      <w:r>
+        <w:rPr>
+          <w:rFonts w:hint="eastAsia"/>
+          <w:lang w:val="en-US" w:eastAsia="zh-CN"/>
+        </w:rPr>
+        <w:t>representation learning</w:t>
+      </w:r>
+      <w:r>
+        <w:rPr>
+          <w:rFonts w:hint="eastAsia"/>
+          <w:lang w:val="en-US" w:eastAsia="zh-CN"/>
+        </w:rPr>
+        <w:t>），</w:t>
+      </w:r>
+      <w:r>
+        <w:rPr>
+          <w:rFonts w:ascii="宋体" w:eastAsia="宋体" w:hAnsi="宋体" w:cs="宋体" w:hint="eastAsia"/>
+          <w:lang w:val="en-US" w:eastAsia="zh-CN"/>
+        </w:rPr>
+        <w:t>并且能够自动设计layer</w:t>
+      </w:r>
+      <w:r>
+        <w:rPr>
+          <w:rFonts w:ascii="宋体" w:eastAsia="宋体" w:hAnsi="宋体" w:cs="宋体" w:hint="eastAsia"/>
+          <w:lang w:val="en-US" w:eastAsia="zh-CN"/>
+        </w:rPr>
+        <w:t>，从raw data一直到最后的分类。</w:t>
+      </w:r>
+    </w:p>
+    <w:p>
+      <w:pPr>
+        <w:rPr>
+          <w:rFonts w:hint="eastAsia"/>
+          <w:lang w:val="en-US" w:eastAsia="zh-CN"/>
+        </w:rPr>
+      </w:pPr>
+      <w:r>
+        <w:rPr>
+          <w:rFonts w:ascii="宋体" w:eastAsia="宋体" w:hAnsi="宋体" w:cs="宋体" w:hint="eastAsia"/>
+          <w:lang w:val="en-US" w:eastAsia="zh-CN"/>
+        </w:rPr>
+        <w:t>Reinforcement learning</w:t>
+      </w:r>
+      <w:r>
+        <w:rPr>
+          <w:rFonts w:ascii="宋体" w:eastAsia="宋体" w:hAnsi="宋体" w:cs="宋体" w:hint="eastAsia"/>
+          <w:lang w:val="en-US" w:eastAsia="zh-CN"/>
+        </w:rPr>
+        <w:t xml:space="preserve"> (</w:t>
+      </w:r>
+      <w:r>
+        <w:rPr>
+          <w:rFonts w:ascii="宋体" w:eastAsia="宋体" w:hAnsi="宋体" w:cs="宋体" w:hint="eastAsia"/>
+          <w:lang w:val="en-US" w:eastAsia="zh-CN"/>
+        </w:rPr>
+        <w:t>RL</w:t>
+      </w:r>
+      <w:r>
+        <w:rPr>
+          <w:rFonts w:ascii="宋体" w:eastAsia="宋体" w:hAnsi="宋体" w:cs="宋体" w:hint="eastAsia"/>
+          <w:lang w:val="en-US" w:eastAsia="zh-CN"/>
+        </w:rPr>
+        <w:t>)则可以从专家演示从学习</w:t>
+      </w:r>
+    </w:p>
+    <w:p>
+      <w:pPr>
+        <w:rPr>
+          <w:lang w:val="en-US" w:eastAsia="zh-CN"/>
+        </w:rPr>
+      </w:pPr>
     </w:p>
     <w:p>
       <w:pPr>
@@ -4181,7 +5389,7 @@
         <w:rPr>
           <w:lang w:val="en-US" w:eastAsia="zh-CN"/>
         </w:rPr>
-        <w:instrText>ADDIN CSL_CITATION {"citationItems":[{"id":"ITEM-1","itemData":{"DOI":"10.1038/s41591-018-0316-z","ISSN":"1546170X","abstract":"Here we present deep-learning techniques for healthcare, centering our discussion on deep learning in computer vision, natural language processing, reinforcement learning, and generalized methods. We describe how these computational techniques can impact a few key areas of medicine and explore how to build end-to-end systems. Our discussion of computer vision focuses largely on medical imaging, and we describe the application of natural language processing to domains such as electronic health record data. Similarly, reinforcement learning is discussed in the context of robotic-assisted surgery, and generalized deep-learning methods for genomics are reviewed.","author":[{"dropping-particle":"","family":"Esteva","given":"Andre","non-dropping-particle":"","parse-names":false,"suffix":""},{"dropping-particle":"","family":"Robicquet","given":"Alexandre","non-dropping-particle":"","parse-names":false,"suffix":""},{"dropping-particle":"","family":"Ramsundar","given":"Bharath","non-dropping-particle":"","parse-names":false,"suffix":""},{"dropping-particle":"","family":"Kuleshov","given":"Volodymyr","non-dropping-particle":"","parse-names":false,"suffix":""},{"dropping-particle":"","family":"DePristo","given":"Mark","non-dropping-particle":"","parse-names":false,"suffix":""},{"dropping-particle":"","family":"Chou","given":"Katherine","non-dropping-particle":"","parse-names":false,"suffix":""},{"dropping-particle":"","family":"Cui","given":"Claire","non-dropping-particle":"","parse-names":false,"suffix":""},{"dropping-particle":"","family":"Corrado","given":"Greg","non-dropping-particle":"","parse-names":false,"suffix":""},{"dropping-particle":"","family":"Thrun","given":"Sebastian","non-dropping-particle":"","parse-names":false,"suffix":""},{"dropping-particle":"","family":"Dean","given":"Jeff","non-dropping-particle":"","parse-names":false,"suffix":""}],"container-title":"Nature Medicine","id":"ITEM-1","issue":"1","issued":{"date-parts":[["2019"]]},"page":"24-29","publisher":"Springer US","title":"A guide to deep learning in healthcare","type":"article-journal","volume":"25"},"uris":["http://www.mendeley.com/documents/?uuid=aac9be8f-062c-4d04-b0c3-dffda44ecec3"]}],"mendeley":{"formattedCitation":"&lt;sup&gt;20&lt;/sup&gt;","plainTextFormattedCitation":"20","previouslyFormattedCitation":"&lt;sup&gt;20&lt;/sup&gt;"},"properties":{"noteIndex":0},"schema":"https://github.com/citation-style-language/schema/raw/master/csl-citation.json"}</w:instrText>
+        <w:instrText>ADDIN CSL_CITATION {"citationItems":[{"id":"ITEM-1","itemData":{"DOI":"10.1038/s41591-018-0316-z","ISSN":"1546170X","abstract":"Here we present deep-learning techniques for healthcare, centering our discussion on deep learning in computer vision, natural language processing, reinforcement learning, and generalized methods. We describe how these computational techniques can impact a few key areas of medicine and explore how to build end-to-end systems. Our discussion of computer vision focuses largely on medical imaging, and we describe the application of natural language processing to domains such as electronic health record data. Similarly, reinforcement learning is discussed in the context of robotic-assisted surgery, and generalized deep-learning methods for genomics are reviewed.","author":[{"dropping-particle":"","family":"Esteva","given":"Andre","non-dropping-particle":"","parse-names":false,"suffix":""},{"dropping-particle":"","family":"Robicquet","given":"Alexandre","non-dropping-particle":"","parse-names":false,"suffix":""},{"dropping-particle":"","family":"Ramsundar","given":"Bharath","non-dropping-particle":"","parse-names":false,"suffix":""},{"dropping-particle":"","family":"Kuleshov","given":"Volodymyr","non-dropping-particle":"","parse-names":false,"suffix":""},{"dropping-particle":"","family":"DePristo","given":"Mark","non-dropping-particle":"","parse-names":false,"suffix":""},{"dropping-particle":"","family":"Chou","given":"Katherine","non-dropping-particle":"","parse-names":false,"suffix":""},{"dropping-particle":"","family":"Cui","given":"Claire","non-dropping-particle":"","parse-names":false,"suffix":""},{"dropping-particle":"","family":"Corrado","given":"Greg","non-dropping-particle":"","parse-names":false,"suffix":""},{"dropping-particle":"","family":"Thrun","given":"Sebastian","non-dropping-particle":"","parse-names":false,"suffix":""},{"dropping-particle":"","family":"Dean","given":"Jeff","non-dropping-particle":"","parse-names":false,"suffix":""}],"container-title":"Nature Medicine","id":"ITEM-1","issue":"1","issued":{"date-parts":[["2019"]]},"page":"24-29","publisher":"Springer US","title":"A guide to deep learning in healthcare","type":"article-journal","volume":"25"},"uris":["http://www.mendeley.com/documents/?uuid=aac9be8f-062c-4d04-b0c3-dffda44ecec3"]}],"mendeley":{"formattedCitation":"&lt;sup&gt;21&lt;/sup&gt;","plainTextFormattedCitation":"21","previouslyFormattedCitation":"&lt;sup&gt;21&lt;/sup&gt;"},"properties":{"noteIndex":0},"schema":"https://github.com/citation-style-language/schema/raw/master/csl-citation.json"}</w:instrText>
       </w:r>
       <w:r>
         <w:rPr>
@@ -4195,7 +5403,7 @@
           <w:vertAlign w:val="superscript"/>
           <w:lang w:val="en-US" w:eastAsia="zh-CN"/>
         </w:rPr>
-        <w:t>20</w:t>
+        <w:t>21</w:t>
       </w:r>
       <w:r>
         <w:rPr>
@@ -4276,7 +5484,7 @@
         <w:rPr>
           <w:lang w:val="en-US" w:eastAsia="zh-CN"/>
         </w:rPr>
-        <w:instrText>ADDIN CSL_CITATION {"citationItems":[{"id":"ITEM-1","itemData":{"DOI":"10.1038/s41591-018-0322-1","ISSN":"1546170X","author":[{"dropping-particle":"","family":"Nature Medicine","given":"","non-dropping-particle":"","parse-names":false,"suffix":""}],"container-title":"Nature medicine","id":"ITEM-1","issue":"1","issued":{"date-parts":[["2019"]]},"page":"1","title":"Medicine in the digital age","type":"article-journal","volume":"25"},"uris":["http://www.mendeley.com/documents/?uuid=a4a7fca6-7bc1-4be3-a5ea-38700a2f7ae8"]}],"mendeley":{"formattedCitation":"&lt;sup&gt;21&lt;/sup&gt;","plainTextFormattedCitation":"21","previouslyFormattedCitation":"&lt;sup&gt;21&lt;/sup&gt;"},"properties":{"noteIndex":0},"schema":"https://github.com/citation-style-language/schema/raw/master/csl-citation.json"}</w:instrText>
+        <w:instrText>ADDIN CSL_CITATION {"citationItems":[{"id":"ITEM-1","itemData":{"DOI":"10.1038/s41591-018-0322-1","ISSN":"1546170X","author":[{"dropping-particle":"","family":"Nature Medicine","given":"","non-dropping-particle":"","parse-names":false,"suffix":""}],"container-title":"Nature medicine","id":"ITEM-1","issue":"1","issued":{"date-parts":[["2019"]]},"page":"1","title":"Medicine in the digital age","type":"article-journal","volume":"25"},"uris":["http://www.mendeley.com/documents/?uuid=a4a7fca6-7bc1-4be3-a5ea-38700a2f7ae8"]}],"mendeley":{"formattedCitation":"&lt;sup&gt;22&lt;/sup&gt;","plainTextFormattedCitation":"22","previouslyFormattedCitation":"&lt;sup&gt;22&lt;/sup&gt;"},"properties":{"noteIndex":0},"schema":"https://github.com/citation-style-language/schema/raw/master/csl-citation.json"}</w:instrText>
       </w:r>
       <w:r>
         <w:rPr>
@@ -4290,6 +5498,162 @@
           <w:vertAlign w:val="superscript"/>
           <w:lang w:val="en-US" w:eastAsia="zh-CN"/>
         </w:rPr>
+        <w:t>22</w:t>
+      </w:r>
+      <w:r>
+        <w:rPr>
+          <w:lang w:val="en-US" w:eastAsia="zh-CN"/>
+        </w:rPr>
+        <w:fldChar w:fldCharType="end"/>
+      </w:r>
+      <w:r>
+        <w:rPr>
+          <w:rFonts w:hint="eastAsia"/>
+          <w:lang w:val="en-US" w:eastAsia="zh-CN"/>
+        </w:rPr>
+        <w:t>。</w:t>
+      </w:r>
+    </w:p>
+    <w:p>
+      <w:pPr>
+        <w:rPr>
+          <w:rFonts w:hint="eastAsia"/>
+          <w:lang w:val="en-US" w:eastAsia="zh-CN"/>
+        </w:rPr>
+      </w:pPr>
+      <w:r>
+        <w:rPr>
+          <w:rFonts w:hint="eastAsia"/>
+          <w:lang w:val="en-US" w:eastAsia="zh-CN"/>
+        </w:rPr>
+        <w:t>以及广州中山医科大学与</w:t>
+      </w:r>
+      <w:r>
+        <w:rPr>
+          <w:rFonts w:hint="eastAsia"/>
+          <w:lang w:val="en-US" w:eastAsia="zh-CN"/>
+        </w:rPr>
+        <w:t>UCSD</w:t>
+      </w:r>
+      <w:r>
+        <w:rPr>
+          <w:rFonts w:hint="eastAsia"/>
+          <w:lang w:val="en-US" w:eastAsia="zh-CN"/>
+        </w:rPr>
+        <w:t>合作的</w:t>
+      </w:r>
+      <w:r>
+        <w:rPr>
+          <w:rFonts w:ascii="宋体" w:eastAsia="宋体" w:hAnsi="宋体" w:cs="宋体" w:hint="eastAsia"/>
+          <w:lang w:val="en-US" w:eastAsia="zh-CN"/>
+        </w:rPr>
+        <w:t>论</w:t>
+      </w:r>
+      <w:r>
+        <w:rPr>
+          <w:rFonts w:hint="eastAsia"/>
+          <w:lang w:val="en-US" w:eastAsia="zh-CN"/>
+        </w:rPr>
+        <w:t>文</w:t>
+      </w:r>
+      <w:r>
+        <w:rPr>
+          <w:lang w:val="en-US" w:eastAsia="zh-CN"/>
+        </w:rPr>
+        <w:fldChar w:fldCharType="begin" w:fldLock="1"/>
+      </w:r>
+      <w:r>
+        <w:rPr>
+          <w:lang w:val="en-US" w:eastAsia="zh-CN"/>
+        </w:rPr>
+        <w:instrText>ADDIN CSL_CITATION {"citationItems":[{"id":"ITEM-1","itemData":{"DOI":"10.1038/s41591-018-0307-0","ISSN":"1546170X","abstract":"The development of artificial intelligence (AI)-based technologies in medicine is advancing rapidly, but real-world clinical implementation has not yet become a reality. Here we review some of the key practical issues surrounding the implementation of AI into existing clinical workflows, including data sharing and privacy, transparency of algorithms, data standardization, and interoperability across multiple platforms, and concern for patient safety. We summarize the current regulatory environment in the United States and highlight comparisons with other regions in the world, notably Europe and China.","author":[{"dropping-particle":"","family":"He","given":"Jianxing","non-dropping-particle":"","parse-names":false,"suffix":""},{"dropping-particle":"","family":"Baxter","given":"Sally L.","non-dropping-particle":"","parse-names":false,"suffix":""},{"dropping-particle":"","family":"Xu","given":"Jie","non-dropping-particle":"","parse-names":false,"suffix":""},{"dropping-particle":"","family":"Xu","given":"Jiming","non-dropping-particle":"","parse-names":false,"suffix":""},{"dropping-particle":"","family":"Zhou","given":"Xingtao","non-dropping-particle":"","parse-names":false,"suffix":""},{"dropping-particle":"","family":"Zhang","given":"Kang","non-dropping-particle":"","parse-names":false,"suffix":""}],"container-title":"Nature Medicine","id":"ITEM-1","issue":"1","issued":{"date-parts":[["2019"]]},"page":"30-36","publisher":"Springer US","title":"The practical implementation of artificial intelligence technologies in medicine","type":"article-journal","volume":"25"},"uris":["http://www.mendeley.com/documents/?uuid=9a3fd5d6-b699-4bb1-b283-39baed08c7df"]}],"mendeley":{"formattedCitation":"&lt;sup&gt;23&lt;/sup&gt;","plainTextFormattedCitation":"23","previouslyFormattedCitation":"&lt;sup&gt;23&lt;/sup&gt;"},"properties":{"noteIndex":0},"schema":"https://github.com/citation-style-language/schema/raw/master/csl-citation.json"}</w:instrText>
+      </w:r>
+      <w:r>
+        <w:rPr>
+          <w:lang w:val="en-US" w:eastAsia="zh-CN"/>
+        </w:rPr>
+        <w:fldChar w:fldCharType="separate"/>
+      </w:r>
+      <w:r>
+        <w:rPr>
+          <w:noProof/>
+          <w:vertAlign w:val="superscript"/>
+          <w:lang w:val="en-US" w:eastAsia="zh-CN"/>
+        </w:rPr>
+        <w:t>23</w:t>
+      </w:r>
+      <w:r>
+        <w:rPr>
+          <w:lang w:val="en-US" w:eastAsia="zh-CN"/>
+        </w:rPr>
+        <w:fldChar w:fldCharType="end"/>
+      </w:r>
+      <w:r>
+        <w:rPr>
+          <w:rFonts w:hint="eastAsia"/>
+          <w:lang w:val="en-US" w:eastAsia="zh-CN"/>
+        </w:rPr>
+        <w:t>。</w:t>
+      </w:r>
+    </w:p>
+    <w:p>
+      <w:pPr>
+        <w:rPr>
+          <w:rFonts w:hint="eastAsia"/>
+          <w:lang w:val="en-US" w:eastAsia="zh-CN"/>
+        </w:rPr>
+      </w:pPr>
+      <w:r>
+        <w:rPr>
+          <w:rFonts w:hint="eastAsia"/>
+          <w:lang w:val="en-US" w:eastAsia="zh-CN"/>
+        </w:rPr>
+        <w:t>在“</w:t>
+      </w:r>
+      <w:r>
+        <w:rPr>
+          <w:rFonts w:hint="eastAsia"/>
+          <w:lang w:val="en-US" w:eastAsia="zh-CN"/>
+        </w:rPr>
+        <w:t>A guide to deep learning in healthcare</w:t>
+      </w:r>
+      <w:r>
+        <w:rPr>
+          <w:lang w:val="en-US" w:eastAsia="zh-CN"/>
+        </w:rPr>
+        <w:t>”</w:t>
+      </w:r>
+      <w:r>
+        <w:rPr>
+          <w:rFonts w:hint="eastAsia"/>
+          <w:lang w:val="en-US" w:eastAsia="zh-CN"/>
+        </w:rPr>
+        <w:t>中</w:t>
+      </w:r>
+      <w:r>
+        <w:rPr>
+          <w:lang w:val="en-US" w:eastAsia="zh-CN"/>
+        </w:rPr>
+        <w:fldChar w:fldCharType="begin" w:fldLock="1"/>
+      </w:r>
+      <w:r>
+        <w:rPr>
+          <w:lang w:val="en-US" w:eastAsia="zh-CN"/>
+        </w:rPr>
+        <w:instrText>ADDIN CSL_CITATION {"citationItems":[{"id":"ITEM-1","itemData":{"DOI":"10.1038/s41591-018-0316-z","ISSN":"1546170X","abstract":"Here we present deep-learning techniques for healthcare, centering our discussion on deep learning in computer vision, natural language processing, reinforcement learning, and generalized methods. We describe how these computational techniques can impact a few key areas of medicine and explore how to build end-to-end systems. Our discussion of computer vision focuses largely on medical imaging, and we describe the application of natural language processing to domains such as electronic health record data. Similarly, reinforcement learning is discussed in the context of robotic-assisted surgery, and generalized deep-learning methods for genomics are reviewed.","author":[{"dropping-particle":"","family":"Esteva","given":"Andre","non-dropping-particle":"","parse-names":false,"suffix":""},{"dropping-particle":"","family":"Robicquet","given":"Alexandre","non-dropping-particle":"","parse-names":false,"suffix":""},{"dropping-particle":"","family":"Ramsundar","given":"Bharath","non-dropping-particle":"","parse-names":false,"suffix":""},{"dropping-particle":"","family":"Kuleshov","given":"Volodymyr","non-dropping-particle":"","parse-names":false,"suffix":""},{"dropping-particle":"","family":"DePristo","given":"Mark","non-dropping-particle":"","parse-names":false,"suffix":""},{"dropping-particle":"","family":"Chou","given":"Katherine","non-dropping-particle":"","parse-names":false,"suffix":""},{"dropping-particle":"","family":"Cui","given":"Claire","non-dropping-particle":"","parse-names":false,"suffix":""},{"dropping-particle":"","family":"Corrado","given":"Greg","non-dropping-particle":"","parse-names":false,"suffix":""},{"dropping-particle":"","family":"Thrun","given":"Sebastian","non-dropping-particle":"","parse-names":false,"suffix":""},{"dropping-particle":"","family":"Dean","given":"Jeff","non-dropping-particle":"","parse-names":false,"suffix":""}],"container-title":"Nature Medicine","id":"ITEM-1","issue":"1","issued":{"date-parts":[["2019"]]},"page":"24-29","publisher":"Springer US","title":"A guide to deep learning in healthcare","type":"article-journal","volume":"25"},"uris":["http://www.mendeley.com/documents/?uuid=aac9be8f-062c-4d04-b0c3-dffda44ecec3"]}],"mendeley":{"formattedCitation":"&lt;sup&gt;21&lt;/sup&gt;","plainTextFormattedCitation":"21","previouslyFormattedCitation":"&lt;sup&gt;21&lt;/sup&gt;"},"properties":{"noteIndex":0},"schema":"https://github.com/citation-style-language/schema/raw/master/csl-citation.json"}</w:instrText>
+      </w:r>
+      <w:r>
+        <w:rPr>
+          <w:lang w:val="en-US" w:eastAsia="zh-CN"/>
+        </w:rPr>
+        <w:fldChar w:fldCharType="separate"/>
+      </w:r>
+      <w:r>
+        <w:rPr>
+          <w:noProof/>
+          <w:vertAlign w:val="superscript"/>
+          <w:lang w:val="en-US" w:eastAsia="zh-CN"/>
+        </w:rPr>
         <w:t>21</w:t>
       </w:r>
       <w:r>
@@ -4303,49 +5667,269 @@
           <w:rFonts w:hint="eastAsia"/>
           <w:lang w:val="en-US" w:eastAsia="zh-CN"/>
         </w:rPr>
-        <w:t>。</w:t>
-      </w:r>
-    </w:p>
-    <w:p>
-      <w:pPr>
-        <w:rPr>
-          <w:lang w:val="en-US" w:eastAsia="zh-CN"/>
-        </w:rPr>
-      </w:pPr>
-      <w:r>
-        <w:rPr>
-          <w:rFonts w:hint="eastAsia"/>
-          <w:lang w:val="en-US" w:eastAsia="zh-CN"/>
-        </w:rPr>
-        <w:t>以及广州中山医科大学与</w:t>
-      </w:r>
-      <w:r>
-        <w:rPr>
-          <w:rFonts w:hint="eastAsia"/>
-          <w:lang w:val="en-US" w:eastAsia="zh-CN"/>
-        </w:rPr>
-        <w:t>UCSD</w:t>
-      </w:r>
-      <w:r>
-        <w:rPr>
-          <w:rFonts w:hint="eastAsia"/>
-          <w:lang w:val="en-US" w:eastAsia="zh-CN"/>
-        </w:rPr>
-        <w:t>合作的</w:t>
+        <w:t>，</w:t>
+      </w:r>
+      <w:r>
+        <w:rPr>
+          <w:rFonts w:hint="eastAsia"/>
+          <w:lang w:val="en-US" w:eastAsia="zh-CN"/>
+        </w:rPr>
+        <w:t>Jeff Dean</w:t>
+      </w:r>
+      <w:r>
+        <w:rPr>
+          <w:rFonts w:hint="eastAsia"/>
+          <w:lang w:val="en-US" w:eastAsia="zh-CN"/>
+        </w:rPr>
+        <w:t>和成</w:t>
       </w:r>
       <w:r>
         <w:rPr>
           <w:rFonts w:ascii="宋体" w:eastAsia="宋体" w:hAnsi="宋体" w:cs="宋体" w:hint="eastAsia"/>
           <w:lang w:val="en-US" w:eastAsia="zh-CN"/>
         </w:rPr>
-        <w:t>论</w:t>
-      </w:r>
-      <w:r>
-        <w:rPr>
-          <w:rFonts w:hint="eastAsia"/>
-          <w:lang w:val="en-US" w:eastAsia="zh-CN"/>
-        </w:rPr>
-        <w:t>文</w:t>
+        <w:t>员</w:t>
+      </w:r>
+      <w:r>
+        <w:rPr>
+          <w:rFonts w:hint="eastAsia"/>
+          <w:lang w:val="en-US" w:eastAsia="zh-CN"/>
+        </w:rPr>
+        <w:t>主要描述了</w:t>
+      </w:r>
+      <w:r>
+        <w:rPr>
+          <w:rFonts w:hint="eastAsia"/>
+          <w:lang w:val="en-US" w:eastAsia="zh-CN"/>
+        </w:rPr>
+        <w:t>AI</w:t>
+      </w:r>
+      <w:r>
+        <w:rPr>
+          <w:rFonts w:hint="eastAsia"/>
+          <w:lang w:val="en-US" w:eastAsia="zh-CN"/>
+        </w:rPr>
+        <w:t>在医学中，特</w:t>
+      </w:r>
+      <w:r>
+        <w:rPr>
+          <w:rFonts w:ascii="宋体" w:eastAsia="宋体" w:hAnsi="宋体" w:cs="宋体" w:hint="eastAsia"/>
+          <w:lang w:val="en-US" w:eastAsia="zh-CN"/>
+        </w:rPr>
+        <w:t>别图</w:t>
+      </w:r>
+      <w:r>
+        <w:rPr>
+          <w:rFonts w:hint="eastAsia"/>
+          <w:lang w:val="en-US" w:eastAsia="zh-CN"/>
+        </w:rPr>
+        <w:t>像</w:t>
+      </w:r>
+      <w:r>
+        <w:rPr>
+          <w:rFonts w:ascii="宋体" w:eastAsia="宋体" w:hAnsi="宋体" w:cs="宋体" w:hint="eastAsia"/>
+          <w:lang w:val="en-US" w:eastAsia="zh-CN"/>
+        </w:rPr>
+        <w:t>识别</w:t>
+      </w:r>
+      <w:r>
+        <w:rPr>
+          <w:rFonts w:hint="eastAsia"/>
+          <w:lang w:val="en-US" w:eastAsia="zh-CN"/>
+        </w:rPr>
+        <w:t>中的一系列</w:t>
+      </w:r>
+      <w:r>
+        <w:rPr>
+          <w:rFonts w:ascii="宋体" w:eastAsia="宋体" w:hAnsi="宋体" w:cs="宋体" w:hint="eastAsia"/>
+          <w:lang w:val="en-US" w:eastAsia="zh-CN"/>
+        </w:rPr>
+        <w:t>应</w:t>
+      </w:r>
+      <w:r>
+        <w:rPr>
+          <w:rFonts w:hint="eastAsia"/>
+          <w:lang w:val="en-US" w:eastAsia="zh-CN"/>
+        </w:rPr>
+        <w:t>用，其中</w:t>
+      </w:r>
+      <w:r>
+        <w:rPr>
+          <w:rFonts w:hint="eastAsia"/>
+          <w:lang w:val="en-US" w:eastAsia="zh-CN"/>
+        </w:rPr>
+        <w:t>convolutional neural networks (CNNs)</w:t>
+      </w:r>
+    </w:p>
+    <w:p>
+      <w:pPr>
+        <w:rPr>
+          <w:rFonts w:hint="eastAsia"/>
+          <w:lang w:val="en-US" w:eastAsia="zh-CN"/>
+        </w:rPr>
+      </w:pPr>
+    </w:p>
+    <w:p>
+      <w:pPr>
+        <w:rPr>
+          <w:rFonts w:eastAsia="Times New Roman"/>
+        </w:rPr>
+      </w:pPr>
+      <w:r>
+        <w:rPr>
+          <w:rFonts w:hint="eastAsia"/>
+          <w:lang w:val="en-US" w:eastAsia="zh-CN"/>
+        </w:rPr>
+        <w:t>由</w:t>
+      </w:r>
+      <w:r>
+        <w:rPr>
+          <w:rFonts w:hint="eastAsia"/>
+          <w:lang w:val="en-US" w:eastAsia="zh-CN"/>
+        </w:rPr>
+        <w:t>USCD</w:t>
+      </w:r>
+      <w:r>
+        <w:rPr>
+          <w:rFonts w:ascii="宋体" w:eastAsia="宋体" w:hAnsi="宋体" w:cs="宋体" w:hint="eastAsia"/>
+          <w:lang w:val="en-US" w:eastAsia="zh-CN"/>
+        </w:rPr>
+        <w:t>张</w:t>
+      </w:r>
+      <w:r>
+        <w:rPr>
+          <w:rFonts w:hint="eastAsia"/>
+          <w:lang w:val="en-US" w:eastAsia="zh-CN"/>
+        </w:rPr>
+        <w:t>康</w:t>
+      </w:r>
+      <w:r>
+        <w:rPr>
+          <w:rFonts w:ascii="宋体" w:eastAsia="宋体" w:hAnsi="宋体" w:cs="宋体" w:hint="eastAsia"/>
+          <w:lang w:val="en-US" w:eastAsia="zh-CN"/>
+        </w:rPr>
+        <w:t>领衔</w:t>
+      </w:r>
+      <w:r>
+        <w:rPr>
+          <w:rFonts w:hint="eastAsia"/>
+          <w:lang w:val="en-US" w:eastAsia="zh-CN"/>
+        </w:rPr>
+        <w:t>的</w:t>
+      </w:r>
+      <w:r>
+        <w:rPr>
+          <w:rFonts w:ascii="宋体" w:eastAsia="宋体" w:hAnsi="宋体" w:cs="宋体" w:hint="eastAsia"/>
+          <w:lang w:val="en-US" w:eastAsia="zh-CN"/>
+        </w:rPr>
+        <w:t>团队</w:t>
+      </w:r>
+      <w:r>
+        <w:rPr>
+          <w:rFonts w:hint="eastAsia"/>
+          <w:lang w:val="en-US" w:eastAsia="zh-CN"/>
+        </w:rPr>
+        <w:t>，运用</w:t>
+      </w:r>
+      <w:proofErr w:type="spellStart"/>
+      <w:r>
+        <w:rPr>
+          <w:rFonts w:hint="eastAsia"/>
+          <w:lang w:val="en-US" w:eastAsia="zh-CN"/>
+        </w:rPr>
+        <w:t>TensorFlow</w:t>
+      </w:r>
+      <w:proofErr w:type="spellEnd"/>
+      <w:r>
+        <w:rPr>
+          <w:rFonts w:hint="eastAsia"/>
+          <w:lang w:val="en-US" w:eastAsia="zh-CN"/>
+        </w:rPr>
+        <w:t>技</w:t>
+      </w:r>
+      <w:r>
+        <w:rPr>
+          <w:rFonts w:ascii="宋体" w:eastAsia="宋体" w:hAnsi="宋体" w:cs="宋体" w:hint="eastAsia"/>
+          <w:lang w:val="en-US" w:eastAsia="zh-CN"/>
+        </w:rPr>
+        <w:t>术训练</w:t>
+      </w:r>
+      <w:r>
+        <w:rPr>
+          <w:rFonts w:hint="eastAsia"/>
+          <w:lang w:val="en-US" w:eastAsia="zh-CN"/>
+        </w:rPr>
+        <w:t>的眼科技</w:t>
+      </w:r>
+      <w:r>
+        <w:rPr>
+          <w:rFonts w:ascii="宋体" w:eastAsia="宋体" w:hAnsi="宋体" w:cs="宋体" w:hint="eastAsia"/>
+          <w:lang w:val="en-US" w:eastAsia="zh-CN"/>
+        </w:rPr>
+        <w:t>术</w:t>
+      </w:r>
+      <w:r>
+        <w:rPr>
+          <w:rFonts w:hint="eastAsia"/>
+          <w:lang w:val="en-US" w:eastAsia="zh-CN"/>
+        </w:rPr>
+        <w:t>，</w:t>
+      </w:r>
+      <w:r>
+        <w:rPr>
+          <w:rFonts w:hint="eastAsia"/>
+          <w:lang w:val="en-US" w:eastAsia="zh-CN"/>
+        </w:rPr>
+        <w:t>2018</w:t>
+      </w:r>
+      <w:r>
+        <w:rPr>
+          <w:rFonts w:hint="eastAsia"/>
+          <w:lang w:val="en-US" w:eastAsia="zh-CN"/>
+        </w:rPr>
+        <w:t>年</w:t>
+      </w:r>
+      <w:r>
+        <w:rPr>
+          <w:rFonts w:hint="eastAsia"/>
+          <w:lang w:val="en-US" w:eastAsia="zh-CN"/>
+        </w:rPr>
+        <w:t>2</w:t>
+      </w:r>
+      <w:r>
+        <w:rPr>
+          <w:rFonts w:hint="eastAsia"/>
+          <w:lang w:val="en-US" w:eastAsia="zh-CN"/>
+        </w:rPr>
+        <w:t>月</w:t>
+      </w:r>
+      <w:r>
+        <w:rPr>
+          <w:rFonts w:ascii="宋体" w:eastAsia="宋体" w:hAnsi="宋体" w:cs="宋体" w:hint="eastAsia"/>
+          <w:lang w:val="en-US" w:eastAsia="zh-CN"/>
+        </w:rPr>
+        <w:t>发</w:t>
+      </w:r>
+      <w:r>
+        <w:rPr>
+          <w:rFonts w:hint="eastAsia"/>
+          <w:lang w:val="en-US" w:eastAsia="zh-CN"/>
+        </w:rPr>
+        <w:t>表在</w:t>
+      </w:r>
+      <w:r>
+        <w:rPr>
+          <w:rFonts w:hint="eastAsia"/>
+          <w:lang w:val="en-US" w:eastAsia="zh-CN"/>
+        </w:rPr>
+        <w:t>cell</w:t>
+      </w:r>
+      <w:r>
+        <w:rPr>
+          <w:rFonts w:hint="eastAsia"/>
+          <w:lang w:val="en-US" w:eastAsia="zh-CN"/>
+        </w:rPr>
+        <w:t>上</w:t>
       </w:r>
       <w:r>
         <w:rPr>
@@ -4357,7 +5941,7 @@
         <w:rPr>
           <w:lang w:val="en-US" w:eastAsia="zh-CN"/>
         </w:rPr>
-        <w:instrText>ADDIN CSL_CITATION {"citationItems":[{"id":"ITEM-1","itemData":{"DOI":"10.1038/s41591-018-0307-0","ISSN":"1546170X","abstract":"The development of artificial intelligence (AI)-based technologies in medicine is advancing rapidly, but real-world clinical implementation has not yet become a reality. Here we review some of the key practical issues surrounding the implementation of AI into existing clinical workflows, including data sharing and privacy, transparency of algorithms, data standardization, and interoperability across multiple platforms, and concern for patient safety. We summarize the current regulatory environment in the United States and highlight comparisons with other regions in the world, notably Europe and China.","author":[{"dropping-particle":"","family":"He","given":"Jianxing","non-dropping-particle":"","parse-names":false,"suffix":""},{"dropping-particle":"","family":"Baxter","given":"Sally L.","non-dropping-particle":"","parse-names":false,"suffix":""},{"dropping-particle":"","family":"Xu","given":"Jie","non-dropping-particle":"","parse-names":false,"suffix":""},{"dropping-particle":"","family":"Xu","given":"Jiming","non-dropping-particle":"","parse-names":false,"suffix":""},{"dropping-particle":"","family":"Zhou","given":"Xingtao","non-dropping-particle":"","parse-names":false,"suffix":""},{"dropping-particle":"","family":"Zhang","given":"Kang","non-dropping-particle":"","parse-names":false,"suffix":""}],"container-title":"Nature Medicine","id":"ITEM-1","issue":"1","issued":{"date-parts":[["2019"]]},"page":"30-36","publisher":"Springer US","title":"The practical implementation of artificial intelligence technologies in medicine","type":"article-journal","volume":"25"},"uris":["http://www.mendeley.com/documents/?uuid=9a3fd5d6-b699-4bb1-b283-39baed08c7df"]}],"mendeley":{"formattedCitation":"&lt;sup&gt;22&lt;/sup&gt;","plainTextFormattedCitation":"22","previouslyFormattedCitation":"&lt;sup&gt;22&lt;/sup&gt;"},"properties":{"noteIndex":0},"schema":"https://github.com/citation-style-language/schema/raw/master/csl-citation.json"}</w:instrText>
+        <w:instrText>ADDIN CSL_CITATION {"citationItems":[{"id":"ITEM-1","itemData":{"DOI":"10.1016/j.cell.2018.02.010","ISSN":"10974172","abstract":"The implementation of clinical-decision support algorithms for medical imaging faces challenges with reliability and interpretability. Here, we establish a diagnostic tool based on a deep-learning framework for the screening of patients with common treatable blinding retinal diseases. Our framework utilizes transfer learning, which trains a neural network with a fraction of the data of conventional approaches. Applying this approach to a dataset of optical coherence tomography images, we demonstrate performance comparable to that of human experts in classifying age-related macular degeneration and diabetic macular edema. We also provide a more transparent and interpretable diagnosis by highlighting the regions recognized by the neural network. We further demonstrate the general applicability of our AI system for diagnosis of pediatric pneumonia using chest X-ray images. This tool may ultimately aid in expediting the diagnosis and referral of these treatable conditions, thereby facilitating earlier treatment, resulting in improved clinical outcomes. Video Abstract: [Figure presented] Image-based deep learning classifies macular degeneration and diabetic retinopathy using retinal optical coherence tomography images and has potential for generalized applications in biomedical image interpretation and medical decision making.","author":[{"dropping-particle":"","family":"Kermany","given":"Daniel S.","non-dropping-particle":"","parse-names":false,"suffix":""},{"dropping-particle":"","family":"Goldbaum","given":"Michael","non-dropping-particle":"","parse-names":false,"suffix":""},{"dropping-particle":"","family":"Cai","given":"Wenjia","non-dropping-particle":"","parse-names":false,"suffix":""},{"dropping-particle":"","family":"Valentim","given":"Carolina C.S.","non-dropping-particle":"","parse-names":false,"suffix":""},{"dropping-particle":"","family":"Liang","given":"Huiying","non-dropping-particle":"","parse-names":false,"suffix":""},{"dropping-particle":"","family":"Baxter","given":"Sally L.","non-dropping-particle":"","parse-names":false,"suffix":""},{"dropping-particle":"","family":"McKeown","given":"Alex","non-dropping-particle":"","parse-names":false,"suffix":""},{"dropping-particle":"","family":"Yang","given":"Ge","non-dropping-particle":"","parse-names":false,"suffix":""},{"dropping-particle":"","family":"Wu","given":"Xiaokang","non-dropping-particle":"","parse-names":false,"suffix":""},{"dropping-particle":"","family":"Yan","given":"Fangbing","non-dropping-particle":"","parse-names":false,"suffix":""},{"dropping-particle":"","family":"Dong","given":"Justin","non-dropping-particle":"","parse-names":false,"suffix":""},{"dropping-particle":"","family":"Prasadha","given":"Made K.","non-dropping-particle":"","parse-names":false,"suffix":""},{"dropping-particle":"","family":"Pei","given":"Jacqueline","non-dropping-particle":"","parse-names":false,"suffix":""},{"dropping-particle":"","family":"Ting","given":"Magdalena","non-dropping-particle":"","parse-names":false,"suffix":""},{"dropping-particle":"","family":"Zhu","given":"Jie","non-dropping-particle":"","parse-names":false,"suffix":""},{"dropping-particle":"","family":"Li","given":"Christina","non-dropping-particle":"","parse-names":false,"suffix":""},{"dropping-particle":"","family":"Hewett","given":"Sierra","non-dropping-particle":"","parse-names":false,"suffix":""},{"dropping-particle":"","family":"Dong","given":"Jason","non-dropping-particle":"","parse-names":false,"suffix":""},{"dropping-particle":"","family":"Ziyar","given":"Ian","non-dropping-particle":"","parse-names":false,"suffix":""},{"dropping-particle":"","family":"Shi","given":"Alexander","non-dropping-particle":"","parse-names":false,"suffix":""},{"dropping-particle":"","family":"Zhang","given":"Runze","non-dropping-particle":"","parse-names":false,"suffix":""},{"dropping-particle":"","family":"Zheng","given":"Lianghong","non-dropping-particle":"","parse-names":false,"suffix":""},{"dropping-particle":"","family":"Hou","given":"Rui","non-dropping-particle":"","parse-names":false,"suffix":""},{"dropping-particle":"","family":"Shi","given":"William","non-dropping-particle":"","parse-names":false,"suffix":""},{"dropping-particle":"","family":"Fu","given":"Xin","non-dropping-particle":"","parse-names":false,"suffix":""},{"dropping-particle":"","family":"Duan","given":"Yaou","non-dropping-particle":"","parse-names":false,"suffix":""},{"dropping-particle":"","family":"Huu","given":"Viet A.N.","non-dropping-particle":"","parse-names":false,"suffix":""},{"dropping-particle":"","family":"Wen","given":"Cindy","non-dropping-particle":"","parse-names":false,"suffix":""},{"dropping-particle":"","family":"Zhang","given":"Edward D.","non-dropping-particle":"","parse-names":false,"suffix":""},{"dropping-particle":"","family":"Zhang","given":"Charlotte L.","non-dropping-particle":"","parse-names":false,"suffix":""},{"dropping-particle":"","family":"Li","given":"Oulan","non-dropping-particle":"","parse-names":false,"suffix":""},{"dropping-particle":"","family":"Wang","given":"Xiaobo","non-dropping-particle":"","parse-names":false,"suffix":""},{"dropping-particle":"","family":"Singer","given":"Michael A.","non-dropping-particle":"","parse-names":false,"suffix":""},{"dropping-particle":"","family":"Sun","given":"Xiaodong","non-dropping-particle":"","parse-names":false,"suffix":""},{"dropping-particle":"","family":"Xu","given":"Jie","non-dropping-particle":"","parse-names":false,"suffix":""},{"dropping-particle":"","family":"Tafreshi","given":"Ali","non-dropping-particle":"","parse-names":false,"suffix":""},{"dropping-particle":"","family":"Lewis","given":"M. Anthony","non-dropping-particle":"","parse-names":false,"suffix":""},{"dropping-particle":"","family":"Xia","given":"Huimin","non-dropping-particle":"","parse-names":false,"suffix":""},{"dropping-particle":"","family":"Zhang","given":"Kang","non-dropping-particle":"","parse-names":false,"suffix":""}],"container-title":"Cell","id":"ITEM-1","issue":"5","issued":{"date-parts":[["2018"]]},"page":"1122-1131.e9","publisher":"Elsevier Inc.","title":"Identifying Medical Diagnoses and Treatable Diseases by Image-Based Deep Learning","type":"article-journal","volume":"172"},"uris":["http://www.mendeley.com/documents/?uuid=ed9f63b1-4716-47ef-8ff1-50a1d67fa7b9"]}],"mendeley":{"formattedCitation":"&lt;sup&gt;24&lt;/sup&gt;","plainTextFormattedCitation":"24","previouslyFormattedCitation":"&lt;sup&gt;24&lt;/sup&gt;"},"properties":{"noteIndex":0},"schema":"https://github.com/citation-style-language/schema/raw/master/csl-citation.json"}</w:instrText>
       </w:r>
       <w:r>
         <w:rPr>
@@ -4371,7 +5955,7 @@
           <w:vertAlign w:val="superscript"/>
           <w:lang w:val="en-US" w:eastAsia="zh-CN"/>
         </w:rPr>
-        <w:t>22</w:t>
+        <w:t>24</w:t>
       </w:r>
       <w:r>
         <w:rPr>
@@ -4384,237 +5968,27 @@
           <w:rFonts w:hint="eastAsia"/>
           <w:lang w:val="en-US" w:eastAsia="zh-CN"/>
         </w:rPr>
-        <w:t>。</w:t>
-      </w:r>
-    </w:p>
-    <w:p>
-      <w:pPr>
-        <w:rPr>
-          <w:rFonts w:hint="eastAsia"/>
-          <w:lang w:val="en-US" w:eastAsia="zh-CN"/>
-        </w:rPr>
-      </w:pPr>
-    </w:p>
-    <w:p>
-      <w:pPr>
-        <w:rPr>
-          <w:rFonts w:eastAsia="Times New Roman"/>
-        </w:rPr>
-      </w:pPr>
-      <w:r>
-        <w:rPr>
-          <w:rFonts w:hint="eastAsia"/>
-          <w:lang w:val="en-US" w:eastAsia="zh-CN"/>
-        </w:rPr>
-        <w:t>由</w:t>
-      </w:r>
-      <w:r>
-        <w:rPr>
-          <w:rFonts w:hint="eastAsia"/>
-          <w:lang w:val="en-US" w:eastAsia="zh-CN"/>
-        </w:rPr>
-        <w:t>USCD</w:t>
+        <w:t>，目前已</w:t>
       </w:r>
       <w:r>
         <w:rPr>
           <w:rFonts w:ascii="宋体" w:eastAsia="宋体" w:hAnsi="宋体" w:cs="宋体" w:hint="eastAsia"/>
           <w:lang w:val="en-US" w:eastAsia="zh-CN"/>
         </w:rPr>
-        <w:t>张</w:t>
-      </w:r>
-      <w:r>
-        <w:rPr>
-          <w:rFonts w:hint="eastAsia"/>
-          <w:lang w:val="en-US" w:eastAsia="zh-CN"/>
-        </w:rPr>
-        <w:t>康</w:t>
+        <w:t>经</w:t>
+      </w:r>
+      <w:r>
+        <w:rPr>
+          <w:rFonts w:hint="eastAsia"/>
+          <w:lang w:val="en-US" w:eastAsia="zh-CN"/>
+        </w:rPr>
+        <w:t>被用于喀什第一人民医院的眼科</w:t>
       </w:r>
       <w:r>
         <w:rPr>
           <w:rFonts w:ascii="宋体" w:eastAsia="宋体" w:hAnsi="宋体" w:cs="宋体" w:hint="eastAsia"/>
           <w:lang w:val="en-US" w:eastAsia="zh-CN"/>
         </w:rPr>
-        <w:t>领衔</w:t>
-      </w:r>
-      <w:r>
-        <w:rPr>
-          <w:rFonts w:hint="eastAsia"/>
-          <w:lang w:val="en-US" w:eastAsia="zh-CN"/>
-        </w:rPr>
-        <w:t>的</w:t>
-      </w:r>
-      <w:r>
-        <w:rPr>
-          <w:rFonts w:ascii="宋体" w:eastAsia="宋体" w:hAnsi="宋体" w:cs="宋体" w:hint="eastAsia"/>
-          <w:lang w:val="en-US" w:eastAsia="zh-CN"/>
-        </w:rPr>
-        <w:t>团队</w:t>
-      </w:r>
-      <w:r>
-        <w:rPr>
-          <w:rFonts w:hint="eastAsia"/>
-          <w:lang w:val="en-US" w:eastAsia="zh-CN"/>
-        </w:rPr>
-        <w:t>，运用</w:t>
-      </w:r>
-      <w:proofErr w:type="spellStart"/>
-      <w:r>
-        <w:rPr>
-          <w:rFonts w:hint="eastAsia"/>
-          <w:lang w:val="en-US" w:eastAsia="zh-CN"/>
-        </w:rPr>
-        <w:t>TensorFlow</w:t>
-      </w:r>
-      <w:proofErr w:type="spellEnd"/>
-      <w:r>
-        <w:rPr>
-          <w:rFonts w:hint="eastAsia"/>
-          <w:lang w:val="en-US" w:eastAsia="zh-CN"/>
-        </w:rPr>
-        <w:t>技</w:t>
-      </w:r>
-      <w:r>
-        <w:rPr>
-          <w:rFonts w:ascii="宋体" w:eastAsia="宋体" w:hAnsi="宋体" w:cs="宋体" w:hint="eastAsia"/>
-          <w:lang w:val="en-US" w:eastAsia="zh-CN"/>
-        </w:rPr>
-        <w:t>术训练</w:t>
-      </w:r>
-      <w:r>
-        <w:rPr>
-          <w:rFonts w:hint="eastAsia"/>
-          <w:lang w:val="en-US" w:eastAsia="zh-CN"/>
-        </w:rPr>
-        <w:t>的眼科技</w:t>
-      </w:r>
-      <w:r>
-        <w:rPr>
-          <w:rFonts w:ascii="宋体" w:eastAsia="宋体" w:hAnsi="宋体" w:cs="宋体" w:hint="eastAsia"/>
-          <w:lang w:val="en-US" w:eastAsia="zh-CN"/>
-        </w:rPr>
-        <w:t>术</w:t>
-      </w:r>
-      <w:r>
-        <w:rPr>
-          <w:rFonts w:hint="eastAsia"/>
-          <w:lang w:val="en-US" w:eastAsia="zh-CN"/>
-        </w:rPr>
-        <w:t>，</w:t>
-      </w:r>
-      <w:r>
-        <w:rPr>
-          <w:rFonts w:hint="eastAsia"/>
-          <w:lang w:val="en-US" w:eastAsia="zh-CN"/>
-        </w:rPr>
-        <w:t>2018</w:t>
-      </w:r>
-      <w:r>
-        <w:rPr>
-          <w:rFonts w:hint="eastAsia"/>
-          <w:lang w:val="en-US" w:eastAsia="zh-CN"/>
-        </w:rPr>
-        <w:t>年</w:t>
-      </w:r>
-      <w:r>
-        <w:rPr>
-          <w:rFonts w:hint="eastAsia"/>
-          <w:lang w:val="en-US" w:eastAsia="zh-CN"/>
-        </w:rPr>
-        <w:t>2</w:t>
-      </w:r>
-      <w:r>
-        <w:rPr>
-          <w:rFonts w:hint="eastAsia"/>
-          <w:lang w:val="en-US" w:eastAsia="zh-CN"/>
-        </w:rPr>
-        <w:t>月</w:t>
-      </w:r>
-      <w:r>
-        <w:rPr>
-          <w:rFonts w:ascii="宋体" w:eastAsia="宋体" w:hAnsi="宋体" w:cs="宋体" w:hint="eastAsia"/>
-          <w:lang w:val="en-US" w:eastAsia="zh-CN"/>
-        </w:rPr>
-        <w:t>发</w:t>
-      </w:r>
-      <w:r>
-        <w:rPr>
-          <w:rFonts w:hint="eastAsia"/>
-          <w:lang w:val="en-US" w:eastAsia="zh-CN"/>
-        </w:rPr>
-        <w:t>表在</w:t>
-      </w:r>
-      <w:r>
-        <w:rPr>
-          <w:rFonts w:hint="eastAsia"/>
-          <w:lang w:val="en-US" w:eastAsia="zh-CN"/>
-        </w:rPr>
-        <w:t>cell</w:t>
-      </w:r>
-      <w:r>
-        <w:rPr>
-          <w:rFonts w:hint="eastAsia"/>
-          <w:lang w:val="en-US" w:eastAsia="zh-CN"/>
-        </w:rPr>
-        <w:t>上</w:t>
-      </w:r>
-      <w:r>
-        <w:rPr>
-          <w:lang w:val="en-US" w:eastAsia="zh-CN"/>
-        </w:rPr>
-        <w:fldChar w:fldCharType="begin" w:fldLock="1"/>
-      </w:r>
-      <w:r>
-        <w:rPr>
-          <w:lang w:val="en-US" w:eastAsia="zh-CN"/>
-        </w:rPr>
-        <w:instrText>ADDIN CSL_CITATION {"citationItems":[{"id":"ITEM-1","itemData":{"DOI":"10.1016/j.cell.2018.02.010","ISSN":"10974172","abstract":"The implementation of clinical-decision support algorithms for medical imaging faces challenges with reliability and interpretability. Here, we establish a diagnostic tool based on a deep-learning framework for the screening of patients with common treatable blinding retinal diseases. Our framework utilizes transfer learning, which trains a neural network with a fraction of the data of conventional approaches. Applying this approach to a dataset of optical coherence tomography images, we demonstrate performance comparable to that of human experts in classifying age-related macular degeneration and diabetic macular edema. We also provide a more transparent and interpretable diagnosis by highlighting the regions recognized by the neural network. We further demonstrate the general applicability of our AI system for diagnosis of pediatric pneumonia using chest X-ray images. This tool may ultimately aid in expediting the diagnosis and referral of these treatable conditions, thereby facilitating earlier treatment, resulting in improved clinical outcomes. Video Abstract: [Figure presented] Image-based deep learning classifies macular degeneration and diabetic retinopathy using retinal optical coherence tomography images and has potential for generalized applications in biomedical image interpretation and medical decision making.","author":[{"dropping-particle":"","family":"Kermany","given":"Daniel S.","non-dropping-particle":"","parse-names":false,"suffix":""},{"dropping-particle":"","family":"Goldbaum","given":"Michael","non-dropping-particle":"","parse-names":false,"suffix":""},{"dropping-particle":"","family":"Cai","given":"Wenjia","non-dropping-particle":"","parse-names":false,"suffix":""},{"dropping-particle":"","family":"Valentim","given":"Carolina C.S.","non-dropping-particle":"","parse-names":false,"suffix":""},{"dropping-particle":"","family":"Liang","given":"Huiying","non-dropping-particle":"","parse-names":false,"suffix":""},{"dropping-particle":"","family":"Baxter","given":"Sally L.","non-dropping-particle":"","parse-names":false,"suffix":""},{"dropping-particle":"","family":"McKeown","given":"Alex","non-dropping-particle":"","parse-names":false,"suffix":""},{"dropping-particle":"","family":"Yang","given":"Ge","non-dropping-particle":"","parse-names":false,"suffix":""},{"dropping-particle":"","family":"Wu","given":"Xiaokang","non-dropping-particle":"","parse-names":false,"suffix":""},{"dropping-particle":"","family":"Yan","given":"Fangbing","non-dropping-particle":"","parse-names":false,"suffix":""},{"dropping-particle":"","family":"Dong","given":"Justin","non-dropping-particle":"","parse-names":false,"suffix":""},{"dropping-particle":"","family":"Prasadha","given":"Made K.","non-dropping-particle":"","parse-names":false,"suffix":""},{"dropping-particle":"","family":"Pei","given":"Jacqueline","non-dropping-particle":"","parse-names":false,"suffix":""},{"dropping-particle":"","family":"Ting","given":"Magdalena","non-dropping-particle":"","parse-names":false,"suffix":""},{"dropping-particle":"","family":"Zhu","given":"Jie","non-dropping-particle":"","parse-names":false,"suffix":""},{"dropping-particle":"","family":"Li","given":"Christina","non-dropping-particle":"","parse-names":false,"suffix":""},{"dropping-particle":"","family":"Hewett","given":"Sierra","non-dropping-particle":"","parse-names":false,"suffix":""},{"dropping-particle":"","family":"Dong","given":"Jason","non-dropping-particle":"","parse-names":false,"suffix":""},{"dropping-particle":"","family":"Ziyar","given":"Ian","non-dropping-particle":"","parse-names":false,"suffix":""},{"dropping-particle":"","family":"Shi","given":"Alexander","non-dropping-particle":"","parse-names":false,"suffix":""},{"dropping-particle":"","family":"Zhang","given":"Runze","non-dropping-particle":"","parse-names":false,"suffix":""},{"dropping-particle":"","family":"Zheng","given":"Lianghong","non-dropping-particle":"","parse-names":false,"suffix":""},{"dropping-particle":"","family":"Hou","given":"Rui","non-dropping-particle":"","parse-names":false,"suffix":""},{"dropping-particle":"","family":"Shi","given":"William","non-dropping-particle":"","parse-names":false,"suffix":""},{"dropping-particle":"","family":"Fu","given":"Xin","non-dropping-particle":"","parse-names":false,"suffix":""},{"dropping-particle":"","family":"Duan","given":"Yaou","non-dropping-particle":"","parse-names":false,"suffix":""},{"dropping-particle":"","family":"Huu","given":"Viet A.N.","non-dropping-particle":"","parse-names":false,"suffix":""},{"dropping-particle":"","family":"Wen","given":"Cindy","non-dropping-particle":"","parse-names":false,"suffix":""},{"dropping-particle":"","family":"Zhang","given":"Edward D.","non-dropping-particle":"","parse-names":false,"suffix":""},{"dropping-particle":"","family":"Zhang","given":"Charlotte L.","non-dropping-particle":"","parse-names":false,"suffix":""},{"dropping-particle":"","family":"Li","given":"Oulan","non-dropping-particle":"","parse-names":false,"suffix":""},{"dropping-particle":"","family":"Wang","given":"Xiaobo","non-dropping-particle":"","parse-names":false,"suffix":""},{"dropping-particle":"","family":"Singer","given":"Michael A.","non-dropping-particle":"","parse-names":false,"suffix":""},{"dropping-particle":"","family":"Sun","given":"Xiaodong","non-dropping-particle":"","parse-names":false,"suffix":""},{"dropping-particle":"","family":"Xu","given":"Jie","non-dropping-particle":"","parse-names":false,"suffix":""},{"dropping-particle":"","family":"Tafreshi","given":"Ali","non-dropping-particle":"","parse-names":false,"suffix":""},{"dropping-particle":"","family":"Lewis","given":"M. Anthony","non-dropping-particle":"","parse-names":false,"suffix":""},{"dropping-particle":"","family":"Xia","given":"Huimin","non-dropping-particle":"","parse-names":false,"suffix":""},{"dropping-particle":"","family":"Zhang","given":"Kang","non-dropping-particle":"","parse-names":false,"suffix":""}],"container-title":"Cell","id":"ITEM-1","issue":"5","issued":{"date-parts":[["2018"]]},"page":"1122-1131.e9","publisher":"Elsevier Inc.","title":"Identifying Medical Diagnoses and Treatable Diseases by Image-Based Deep Learning","type":"article-journal","volume":"172"},"uris":["http://www.mendeley.com/documents/?uuid=ed9f63b1-4716-47ef-8ff1-50a1d67fa7b9"]}],"mendeley":{"formattedCitation":"&lt;sup&gt;23&lt;/sup&gt;","plainTextFormattedCitation":"23","previouslyFormattedCitation":"&lt;sup&gt;23&lt;/sup&gt;"},"properties":{"noteIndex":0},"schema":"https://github.com/citation-style-language/schema/raw/master/csl-citation.json"}</w:instrText>
-      </w:r>
-      <w:r>
-        <w:rPr>
-          <w:lang w:val="en-US" w:eastAsia="zh-CN"/>
-        </w:rPr>
-        <w:fldChar w:fldCharType="separate"/>
-      </w:r>
-      <w:r>
-        <w:rPr>
-          <w:noProof/>
-          <w:vertAlign w:val="superscript"/>
-          <w:lang w:val="en-US" w:eastAsia="zh-CN"/>
-        </w:rPr>
-        <w:t>23</w:t>
-      </w:r>
-      <w:r>
-        <w:rPr>
-          <w:lang w:val="en-US" w:eastAsia="zh-CN"/>
-        </w:rPr>
-        <w:fldChar w:fldCharType="end"/>
-      </w:r>
-      <w:r>
-        <w:rPr>
-          <w:rFonts w:hint="eastAsia"/>
-          <w:lang w:val="en-US" w:eastAsia="zh-CN"/>
-        </w:rPr>
-        <w:t>，目前已</w:t>
-      </w:r>
-      <w:r>
-        <w:rPr>
-          <w:rFonts w:ascii="宋体" w:eastAsia="宋体" w:hAnsi="宋体" w:cs="宋体" w:hint="eastAsia"/>
-          <w:lang w:val="en-US" w:eastAsia="zh-CN"/>
-        </w:rPr>
-        <w:t>经</w:t>
-      </w:r>
-      <w:r>
-        <w:rPr>
-          <w:rFonts w:hint="eastAsia"/>
-          <w:lang w:val="en-US" w:eastAsia="zh-CN"/>
-        </w:rPr>
-        <w:t>被用于喀什第一人民医院的眼科</w:t>
-      </w:r>
-      <w:r>
-        <w:rPr>
-          <w:rFonts w:ascii="宋体" w:eastAsia="宋体" w:hAnsi="宋体" w:cs="宋体" w:hint="eastAsia"/>
-          <w:lang w:val="en-US" w:eastAsia="zh-CN"/>
-        </w:rPr>
         <w:t>诊</w:t>
       </w:r>
       <w:r>
@@ -4631,7 +6005,7 @@
         </w:rPr>
         <w:t>[</w:t>
       </w:r>
-      <w:hyperlink r:id="rId9" w:history="1">
+      <w:hyperlink r:id="rId11" w:history="1">
         <w:r>
           <w:rPr>
             <w:rStyle w:val="Hyperlink"/>
@@ -4855,6 +6229,13 @@
       </w:r>
       <w:r>
         <w:rPr>
+          <w:rFonts w:ascii="宋体" w:eastAsia="宋体" w:hAnsi="宋体" w:cs="宋体" w:hint="eastAsia"/>
+          <w:lang w:val="en-US" w:eastAsia="zh-CN"/>
+        </w:rPr>
+        <w:t>图像密集型的医学领域，比如</w:t>
+      </w:r>
+      <w:r>
+        <w:rPr>
           <w:rFonts w:hint="eastAsia"/>
           <w:lang w:val="en-US" w:eastAsia="zh-CN"/>
         </w:rPr>
@@ -4914,7 +6295,7 @@
         <w:rPr>
           <w:lang w:val="en-US" w:eastAsia="zh-CN"/>
         </w:rPr>
-        <w:instrText>ADDIN CSL_CITATION {"citationItems":[{"id":"ITEM-1","itemData":{"DOI":"10.1038/nature21056","ISSN":"14764687","abstract":"Skin cancer, the most common human malignancy, is primarily diagnosed visually, beginning with an initial clinical screening and followed potentially by dermoscopic analysis, a biopsy and histopathological examination. Automated classification of skin lesions using images is a challenging task owing to the fine-grained variability in the appearance of skin lesions. Deep convolutional neural networks (CNNs) show potential for general and highly variable tasks across many fine-grained object categories. Here we demonstrate classification of skin lesions using a single CNN, trained end-to-end from images directly, using only pixels and disease labels as inputs. We train a CNN using a dataset of 129,450 clinical images-two orders of magnitude larger than previous datasets-consisting of 2,032 different diseases. We test its performance against 21 board-certified dermatologists on biopsy-proven clinical images with two critical binary classification use cases: keratinocyte carcinomas versus benign seborrheic keratoses; and malignant melanomas versus benign nevi. The first case represents the identification of the most common cancers, the second represents the identification of the deadliest skin cancer. The CNN achieves performance on par with all tested experts across both tasks, demonstrating an artificial intelligence capable of classifying skin cancer with a level of competence comparable to dermatologists. Outfitted with deep neural networks, mobile devices can potentially extend the reach of dermatologists outside of the clinic. It is projected that 6.3 billion smartphone subscriptions will exist by the year 2021 (ref. 13) and can therefore potentially provide low-cost universal access to vital diagnostic care.","author":[{"dropping-particle":"","family":"Esteva","given":"Andre","non-dropping-particle":"","parse-names":false,"suffix":""},{"dropping-particle":"","family":"Kuprel","given":"Brett","non-dropping-particle":"","parse-names":false,"suffix":""},{"dropping-particle":"","family":"Novoa","given":"Roberto A.","non-dropping-particle":"","parse-names":false,"suffix":""},{"dropping-particle":"","family":"Ko","given":"Justin","non-dropping-particle":"","parse-names":false,"suffix":""},{"dropping-particle":"","family":"Swetter","given":"Susan M.","non-dropping-particle":"","parse-names":false,"suffix":""},{"dropping-particle":"","family":"Blau","given":"Helen M.","non-dropping-particle":"","parse-names":false,"suffix":""},{"dropping-particle":"","family":"Thrun","given":"Sebastian","non-dropping-particle":"","parse-names":false,"suffix":""}],"container-title":"Nature","id":"ITEM-1","issue":"7639","issued":{"date-parts":[["2017"]]},"page":"115-118","publisher":"Nature Publishing Group","title":"Dermatologist-level classification of skin cancer with deep neural networks","type":"article-journal","volume":"542"},"uris":["http://www.mendeley.com/documents/?uuid=8a274823-6228-4654-9734-f12faaec02a9"]}],"mendeley":{"formattedCitation":"&lt;sup&gt;24&lt;/sup&gt;","plainTextFormattedCitation":"24"},"properties":{"noteIndex":0},"schema":"https://github.com/citation-style-language/schema/raw/master/csl-citation.json"}</w:instrText>
+        <w:instrText>ADDIN CSL_CITATION {"citationItems":[{"id":"ITEM-1","itemData":{"DOI":"10.1038/nature21056","ISSN":"14764687","abstract":"Skin cancer, the most common human malignancy, is primarily diagnosed visually, beginning with an initial clinical screening and followed potentially by dermoscopic analysis, a biopsy and histopathological examination. Automated classification of skin lesions using images is a challenging task owing to the fine-grained variability in the appearance of skin lesions. Deep convolutional neural networks (CNNs) show potential for general and highly variable tasks across many fine-grained object categories. Here we demonstrate classification of skin lesions using a single CNN, trained end-to-end from images directly, using only pixels and disease labels as inputs. We train a CNN using a dataset of 129,450 clinical images-two orders of magnitude larger than previous datasets-consisting of 2,032 different diseases. We test its performance against 21 board-certified dermatologists on biopsy-proven clinical images with two critical binary classification use cases: keratinocyte carcinomas versus benign seborrheic keratoses; and malignant melanomas versus benign nevi. The first case represents the identification of the most common cancers, the second represents the identification of the deadliest skin cancer. The CNN achieves performance on par with all tested experts across both tasks, demonstrating an artificial intelligence capable of classifying skin cancer with a level of competence comparable to dermatologists. Outfitted with deep neural networks, mobile devices can potentially extend the reach of dermatologists outside of the clinic. It is projected that 6.3 billion smartphone subscriptions will exist by the year 2021 (ref. 13) and can therefore potentially provide low-cost universal access to vital diagnostic care.","author":[{"dropping-particle":"","family":"Esteva","given":"Andre","non-dropping-particle":"","parse-names":false,"suffix":""},{"dropping-particle":"","family":"Kuprel","given":"Brett","non-dropping-particle":"","parse-names":false,"suffix":""},{"dropping-particle":"","family":"Novoa","given":"Roberto A.","non-dropping-particle":"","parse-names":false,"suffix":""},{"dropping-particle":"","family":"Ko","given":"Justin","non-dropping-particle":"","parse-names":false,"suffix":""},{"dropping-particle":"","family":"Swetter","given":"Susan M.","non-dropping-particle":"","parse-names":false,"suffix":""},{"dropping-particle":"","family":"Blau","given":"Helen M.","non-dropping-particle":"","parse-names":false,"suffix":""},{"dropping-particle":"","family":"Thrun","given":"Sebastian","non-dropping-particle":"","parse-names":false,"suffix":""}],"container-title":"Nature","id":"ITEM-1","issue":"7639","issued":{"date-parts":[["2017"]]},"page":"115-118","publisher":"Nature Publishing Group","title":"Dermatologist-level classification of skin cancer with deep neural networks","type":"article-journal","volume":"542"},"uris":["http://www.mendeley.com/documents/?uuid=8a274823-6228-4654-9734-f12faaec02a9"]}],"mendeley":{"formattedCitation":"&lt;sup&gt;25&lt;/sup&gt;","plainTextFormattedCitation":"25","previouslyFormattedCitation":"&lt;sup&gt;25&lt;/sup&gt;"},"properties":{"noteIndex":0},"schema":"https://github.com/citation-style-language/schema/raw/master/csl-citation.json"}</w:instrText>
       </w:r>
       <w:r>
         <w:rPr>
@@ -4928,7 +6309,7 @@
           <w:vertAlign w:val="superscript"/>
           <w:lang w:val="en-US" w:eastAsia="zh-CN"/>
         </w:rPr>
-        <w:t>24</w:t>
+        <w:t>25</w:t>
       </w:r>
       <w:r>
         <w:rPr>
@@ -4997,6 +6378,76 @@
         </w:rPr>
         <w:t>。</w:t>
       </w:r>
+      <w:r>
+        <w:rPr>
+          <w:rFonts w:ascii="宋体" w:eastAsia="宋体" w:hAnsi="宋体" w:cs="宋体" w:hint="eastAsia"/>
+          <w:lang w:val="en-US" w:eastAsia="zh-CN"/>
+        </w:rPr>
+        <w:t>这</w:t>
+      </w:r>
+      <w:r>
+        <w:rPr>
+          <w:rFonts w:hint="eastAsia"/>
+          <w:lang w:val="en-US" w:eastAsia="zh-CN"/>
+        </w:rPr>
+        <w:t>是因</w:t>
+      </w:r>
+      <w:r>
+        <w:rPr>
+          <w:rFonts w:ascii="宋体" w:eastAsia="宋体" w:hAnsi="宋体" w:cs="宋体" w:hint="eastAsia"/>
+          <w:lang w:val="en-US" w:eastAsia="zh-CN"/>
+        </w:rPr>
+        <w:t>为</w:t>
+      </w:r>
+      <w:r>
+        <w:rPr>
+          <w:rFonts w:hint="eastAsia"/>
+          <w:lang w:val="en-US" w:eastAsia="zh-CN"/>
+        </w:rPr>
+        <w:t>目前</w:t>
+      </w:r>
+      <w:r>
+        <w:rPr>
+          <w:rFonts w:hint="eastAsia"/>
+          <w:lang w:val="en-US" w:eastAsia="zh-CN"/>
+        </w:rPr>
+        <w:t>AI</w:t>
+      </w:r>
+      <w:r>
+        <w:rPr>
+          <w:rFonts w:hint="eastAsia"/>
+          <w:lang w:val="en-US" w:eastAsia="zh-CN"/>
+        </w:rPr>
+        <w:t>在</w:t>
+      </w:r>
+      <w:r>
+        <w:rPr>
+          <w:rFonts w:ascii="宋体" w:eastAsia="宋体" w:hAnsi="宋体" w:cs="宋体" w:hint="eastAsia"/>
+          <w:lang w:val="en-US" w:eastAsia="zh-CN"/>
+        </w:rPr>
+        <w:t>图</w:t>
+      </w:r>
+      <w:r>
+        <w:rPr>
+          <w:rFonts w:hint="eastAsia"/>
+          <w:lang w:val="en-US" w:eastAsia="zh-CN"/>
+        </w:rPr>
+        <w:t>像</w:t>
+      </w:r>
+      <w:r>
+        <w:rPr>
+          <w:rFonts w:ascii="宋体" w:eastAsia="宋体" w:hAnsi="宋体" w:cs="宋体" w:hint="eastAsia"/>
+          <w:lang w:val="en-US" w:eastAsia="zh-CN"/>
+        </w:rPr>
+        <w:t>识别领</w:t>
+      </w:r>
+      <w:r>
+        <w:rPr>
+          <w:rFonts w:hint="eastAsia"/>
+          <w:lang w:val="en-US" w:eastAsia="zh-CN"/>
+        </w:rPr>
+        <w:t>域是做的最好的。</w:t>
+      </w:r>
     </w:p>
     <w:p>
       <w:pPr>
@@ -5042,7 +6493,7 @@
         <w:rPr>
           <w:lang w:val="en-US" w:eastAsia="zh-CN"/>
         </w:rPr>
-        <w:instrText>ADDIN CSL_CITATION {"citationItems":[{"id":"ITEM-1","itemData":{"DOI":"10.1038/d41586-019-02307-y","ISSN":"0028-0836","author":[{"dropping-particle":"","family":"Riley","given":"Patrick","non-dropping-particle":"","parse-names":false,"suffix":""}],"container-title":"Nature","id":"ITEM-1","issue":"7767","issued":{"date-parts":[["2019"]]},"page":"27-29","title":"Three pitfalls to avoid in machine learning","type":"article-journal","volume":"572"},"uris":["http://www.mendeley.com/documents/?uuid=981ce6e6-cb09-4a83-a77c-2a97d151ab57"]}],"mendeley":{"formattedCitation":"&lt;sup&gt;25&lt;/sup&gt;","plainTextFormattedCitation":"25","previouslyFormattedCitation":"&lt;sup&gt;24&lt;/sup&gt;"},"properties":{"noteIndex":0},"schema":"https://github.com/citation-style-language/schema/raw/master/csl-citation.json"}</w:instrText>
+        <w:instrText>ADDIN CSL_CITATION {"citationItems":[{"id":"ITEM-1","itemData":{"DOI":"10.1038/d41586-019-02307-y","ISSN":"0028-0836","author":[{"dropping-particle":"","family":"Riley","given":"Patrick","non-dropping-particle":"","parse-names":false,"suffix":""}],"container-title":"Nature","id":"ITEM-1","issue":"7767","issued":{"date-parts":[["2019"]]},"page":"27-29","title":"Three pitfalls to avoid in machine learning","type":"article-journal","volume":"572"},"uris":["http://www.mendeley.com/documents/?uuid=981ce6e6-cb09-4a83-a77c-2a97d151ab57"]}],"mendeley":{"formattedCitation":"&lt;sup&gt;26&lt;/sup&gt;","plainTextFormattedCitation":"26","previouslyFormattedCitation":"&lt;sup&gt;26&lt;/sup&gt;"},"properties":{"noteIndex":0},"schema":"https://github.com/citation-style-language/schema/raw/master/csl-citation.json"}</w:instrText>
       </w:r>
       <w:r>
         <w:rPr>
@@ -5056,7 +6507,7 @@
           <w:vertAlign w:val="superscript"/>
           <w:lang w:val="en-US" w:eastAsia="zh-CN"/>
         </w:rPr>
-        <w:t>25</w:t>
+        <w:t>26</w:t>
       </w:r>
       <w:r>
         <w:rPr>
@@ -5171,7 +6622,7 @@
         </w:rPr>
         <w:t xml:space="preserve"> </w:t>
       </w:r>
-      <w:hyperlink r:id="rId10" w:history="1">
+      <w:hyperlink r:id="rId12" w:history="1">
         <w:r>
           <w:rPr>
             <w:rStyle w:val="Hyperlink"/>
@@ -5233,8 +6684,6 @@
           <w:lang w:val="en-US" w:eastAsia="zh-CN"/>
         </w:rPr>
       </w:pPr>
-      <w:bookmarkStart w:id="8" w:name="_GoBack"/>
-      <w:bookmarkEnd w:id="8"/>
     </w:p>
     <w:p>
       <w:pPr>
@@ -5251,14 +6700,14 @@
           <w:lang w:val="en-US" w:eastAsia="zh-CN"/>
         </w:rPr>
       </w:pPr>
-      <w:bookmarkStart w:id="9" w:name="_Toc427067416"/>
+      <w:bookmarkStart w:id="10" w:name="_Toc427336641"/>
       <w:r>
         <w:rPr>
           <w:lang w:val="en-US" w:eastAsia="zh-CN"/>
         </w:rPr>
         <w:t>Google Brain AI</w:t>
       </w:r>
-      <w:bookmarkEnd w:id="9"/>
+      <w:bookmarkEnd w:id="10"/>
     </w:p>
     <w:p>
       <w:pPr>
@@ -5288,7 +6737,7 @@
         <w:rPr>
           <w:lang w:val="en-US" w:eastAsia="zh-CN"/>
         </w:rPr>
-        <w:instrText>ADDIN CSL_CITATION {"citationItems":[{"id":"ITEM-1","itemData":{"DOI":"10.1038/nature14539","ISBN":"9780521835688","ISSN":"0028-0836","PMID":"10463930","abstract":"Deep learning allows computational models that are composed of multiple processing layers to learn representations of data with multiple levels of abstraction. These methods have dramatically improved the state-of-the-art in speech recognition, visual object recognition, object detection and many other domains such as drug discovery and genomics. Deep learning discovers intricate structure in large data sets by using the backpropagation algorithm to indicate how a machine should change its internal parameters that are used to compute the representation in each layer from the representation in the previous layer. Deep convolutional nets have brought about breakthroughs in processing images, video, speech and audio, whereas recurrent nets have shone light on sequential data such as text and speech.","author":[{"dropping-particle":"","family":"LeCun","given":"Yann","non-dropping-particle":"","parse-names":false,"suffix":""},{"dropping-particle":"","family":"Bengio","given":"Yoshua","non-dropping-particle":"","parse-names":false,"suffix":""},{"dropping-particle":"","family":"Hinton","given":"Geoffrey","non-dropping-particle":"","parse-names":false,"suffix":""}],"container-title":"Nature","id":"ITEM-1","issue":"7553","issued":{"date-parts":[["2015"]]},"page":"436-444","title":"Deep learning","type":"article-journal","volume":"521"},"uris":["http://www.mendeley.com/documents/?uuid=9b9c7f70-471f-489a-a4df-542f52a845c5"]}],"mendeley":{"formattedCitation":"&lt;sup&gt;26&lt;/sup&gt;","plainTextFormattedCitation":"26","previouslyFormattedCitation":"&lt;sup&gt;25&lt;/sup&gt;"},"properties":{"noteIndex":0},"schema":"https://github.com/citation-style-language/schema/raw/master/csl-citation.json"}</w:instrText>
+        <w:instrText>ADDIN CSL_CITATION {"citationItems":[{"id":"ITEM-1","itemData":{"DOI":"10.1038/nature14539","ISBN":"9780521835688","ISSN":"0028-0836","PMID":"10463930","abstract":"Deep learning allows computational models that are composed of multiple processing layers to learn representations of data with multiple levels of abstraction. These methods have dramatically improved the state-of-the-art in speech recognition, visual object recognition, object detection and many other domains such as drug discovery and genomics. Deep learning discovers intricate structure in large data sets by using the backpropagation algorithm to indicate how a machine should change its internal parameters that are used to compute the representation in each layer from the representation in the previous layer. Deep convolutional nets have brought about breakthroughs in processing images, video, speech and audio, whereas recurrent nets have shone light on sequential data such as text and speech.","author":[{"dropping-particle":"","family":"LeCun","given":"Yann","non-dropping-particle":"","parse-names":false,"suffix":""},{"dropping-particle":"","family":"Bengio","given":"Yoshua","non-dropping-particle":"","parse-names":false,"suffix":""},{"dropping-particle":"","family":"Hinton","given":"Geoffrey","non-dropping-particle":"","parse-names":false,"suffix":""}],"container-title":"Nature","id":"ITEM-1","issue":"7553","issued":{"date-parts":[["2015"]]},"page":"436-444","title":"Deep learning","type":"article-journal","volume":"521"},"uris":["http://www.mendeley.com/documents/?uuid=9b9c7f70-471f-489a-a4df-542f52a845c5"]}],"mendeley":{"formattedCitation":"&lt;sup&gt;27&lt;/sup&gt;","plainTextFormattedCitation":"27","previouslyFormattedCitation":"&lt;sup&gt;27&lt;/sup&gt;"},"properties":{"noteIndex":0},"schema":"https://github.com/citation-style-language/schema/raw/master/csl-citation.json"}</w:instrText>
       </w:r>
       <w:r>
         <w:rPr>
@@ -5302,7 +6751,7 @@
           <w:vertAlign w:val="superscript"/>
           <w:lang w:val="en-US" w:eastAsia="zh-CN"/>
         </w:rPr>
-        <w:t>26</w:t>
+        <w:t>27</w:t>
       </w:r>
       <w:r>
         <w:rPr>
@@ -5362,7 +6811,7 @@
         <w:rPr>
           <w:lang w:val="en-US" w:eastAsia="zh-CN"/>
         </w:rPr>
-        <w:instrText>ADDIN CSL_CITATION {"citationItems":[{"id":"ITEM-1","itemData":{"DOI":"10.1001/jama.2016.17216","ISSN":"15383598","abstract":"Importance Deep learning is a family of computational methods that allow an algorithm to program itself by learning from a large set of examples that demonstrate the desired behavior, removing the need to specify rules explicitly. Application of these methods to medical imaging requires further assessment and validation. Objective To apply deep learning to create an algorithm for automated detection of diabetic retinopathy and diabetic macular edema in retinal fundus photographs. Design and Setting A specific type of neural network optimized for image classification called a deep convolutional neural network was trained using a retrospective development data set of 128 175 retinal images, which were graded 3 to 7 times for diabetic retinopathy, diabetic macular edema, and image gradability by a panel of 54 US licensed ophthalmologists and ophthalmology senior residents between May and December 2015. The resultant algorithm was validated in January and February 2016 using 2 separate data sets, both graded by at least 7 US board-certified ophthalmologists with high intragrader consistency. Exposure Deep learning-trained algorithm. Main Outcomes and Measures The sensitivity and specificity of the algorithm for detecting referable diabetic retinopathy (RDR), defined as moderate and worse diabetic retinopathy, referable diabetic macular edema, or both, were generated based on the reference standard of the majority decision of the ophthalmologist panel. The algorithm was evaluated at 2 operating points selected from the development set, one selected for high specificity and another for high sensitivity. Results The EyePACS-1 data set consisted of 9963 images from 4997 patients (mean age, 54.4 years; 62.2% women; prevalence of RDR, 683/8878 fully gradable images [7.8%]); the Messidor-2 data set had 1748 images from 874 patients (mean age, 57.6 years; 42.6% women; prevalence of RDR, 254/1745 fully gradable images [14.6%]). For detecting RDR, the algorithm had an area under the receiver operating curve of 0.991 (95% CI, 0.988-0.993) for EyePACS-1 and 0.990 (95% CI, 0.986-0.995) for Messidor-2. Using the first operating cut point with high specificity, for EyePACS-1, the sensitivity was 90.3% (95% CI, 87.5%-92.7%) and the specificity was 98.1% (95% CI, 97.8%-98.5%). For Messidor-2, the sensitivity was 87.0% (95% CI, 81.1%-91.0%) and the specificity was 98.5% (95% CI, 97.7%-99.1%). Using a second operating point with high sensitivity in the development set, for Ey…","author":[{"dropping-particle":"","family":"Gulshan","given":"Varun","non-dropping-particle":"","parse-names":false,"suffix":""},{"dropping-particle":"","family":"Peng","given":"Lily","non-dropping-particle":"","parse-names":false,"suffix":""},{"dropping-particle":"","family":"Coram","given":"Marc","non-dropping-particle":"","parse-names":false,"suffix":""},{"dropping-particle":"","family":"Stumpe","given":"Martin C.","non-dropping-particle":"","parse-names":false,"suffix":""},{"dropping-particle":"","family":"Wu","given":"Derek","non-dropping-particle":"","parse-names":false,"suffix":""},{"dropping-particle":"","family":"Narayanaswamy","given":"Arunachalam","non-dropping-particle":"","parse-names":false,"suffix":""},{"dropping-particle":"","family":"Venugopalan","given":"Subhashini","non-dropping-particle":"","parse-names":false,"suffix":""},{"dropping-particle":"","family":"Widner","given":"Kasumi","non-dropping-particle":"","parse-names":false,"suffix":""},{"dropping-particle":"","family":"Madams","given":"Tom","non-dropping-particle":"","parse-names":false,"suffix":""},{"dropping-particle":"","family":"Cuadros","given":"Jorge","non-dropping-particle":"","parse-names":false,"suffix":""},{"dropping-particle":"","family":"Kim","given":"Ramasamy","non-dropping-particle":"","parse-names":false,"suffix":""},{"dropping-particle":"","family":"Raman","given":"Rajiv","non-dropping-particle":"","parse-names":false,"suffix":""},{"dropping-particle":"","family":"Nelson","given":"Philip C.","non-dropping-particle":"","parse-names":false,"suffix":""},{"dropping-particle":"","family":"Mega","given":"Jessica L.","non-dropping-particle":"","parse-names":false,"suffix":""},{"dropping-particle":"","family":"Webster","given":"Dale R.","non-dropping-particle":"","parse-names":false,"suffix":""}],"container-title":"JAMA","id":"ITEM-1","issue":"22","issued":{"date-parts":[["2016"]]},"page":"2402-2410","title":"Development and validation of a deep learning algorithm for detection of diabetic retinopathy in retinal fundus photographs","type":"article-journal","volume":"316"},"uris":["http://www.mendeley.com/documents/?uuid=0e55a37a-fad4-4b06-b491-2592d8dc5ea4"]}],"mendeley":{"formattedCitation":"&lt;sup&gt;27&lt;/sup&gt;","plainTextFormattedCitation":"27","previouslyFormattedCitation":"&lt;sup&gt;26&lt;/sup&gt;"},"properties":{"noteIndex":0},"schema":"https://github.com/citation-style-language/schema/raw/master/csl-citation.json"}</w:instrText>
+        <w:instrText>ADDIN CSL_CITATION {"citationItems":[{"id":"ITEM-1","itemData":{"DOI":"10.1001/jama.2016.17216","ISSN":"15383598","abstract":"Importance Deep learning is a family of computational methods that allow an algorithm to program itself by learning from a large set of examples that demonstrate the desired behavior, removing the need to specify rules explicitly. Application of these methods to medical imaging requires further assessment and validation. Objective To apply deep learning to create an algorithm for automated detection of diabetic retinopathy and diabetic macular edema in retinal fundus photographs. Design and Setting A specific type of neural network optimized for image classification called a deep convolutional neural network was trained using a retrospective development data set of 128 175 retinal images, which were graded 3 to 7 times for diabetic retinopathy, diabetic macular edema, and image gradability by a panel of 54 US licensed ophthalmologists and ophthalmology senior residents between May and December 2015. The resultant algorithm was validated in January and February 2016 using 2 separate data sets, both graded by at least 7 US board-certified ophthalmologists with high intragrader consistency. Exposure Deep learning-trained algorithm. Main Outcomes and Measures The sensitivity and specificity of the algorithm for detecting referable diabetic retinopathy (RDR), defined as moderate and worse diabetic retinopathy, referable diabetic macular edema, or both, were generated based on the reference standard of the majority decision of the ophthalmologist panel. The algorithm was evaluated at 2 operating points selected from the development set, one selected for high specificity and another for high sensitivity. Results The EyePACS-1 data set consisted of 9963 images from 4997 patients (mean age, 54.4 years; 62.2% women; prevalence of RDR, 683/8878 fully gradable images [7.8%]); the Messidor-2 data set had 1748 images from 874 patients (mean age, 57.6 years; 42.6% women; prevalence of RDR, 254/1745 fully gradable images [14.6%]). For detecting RDR, the algorithm had an area under the receiver operating curve of 0.991 (95% CI, 0.988-0.993) for EyePACS-1 and 0.990 (95% CI, 0.986-0.995) for Messidor-2. Using the first operating cut point with high specificity, for EyePACS-1, the sensitivity was 90.3% (95% CI, 87.5%-92.7%) and the specificity was 98.1% (95% CI, 97.8%-98.5%). For Messidor-2, the sensitivity was 87.0% (95% CI, 81.1%-91.0%) and the specificity was 98.5% (95% CI, 97.7%-99.1%). Using a second operating point with high sensitivity in the development set, for Ey…","author":[{"dropping-particle":"","family":"Gulshan","given":"Varun","non-dropping-particle":"","parse-names":false,"suffix":""},{"dropping-particle":"","family":"Peng","given":"Lily","non-dropping-particle":"","parse-names":false,"suffix":""},{"dropping-particle":"","family":"Coram","given":"Marc","non-dropping-particle":"","parse-names":false,"suffix":""},{"dropping-particle":"","family":"Stumpe","given":"Martin C.","non-dropping-particle":"","parse-names":false,"suffix":""},{"dropping-particle":"","family":"Wu","given":"Derek","non-dropping-particle":"","parse-names":false,"suffix":""},{"dropping-particle":"","family":"Narayanaswamy","given":"Arunachalam","non-dropping-particle":"","parse-names":false,"suffix":""},{"dropping-particle":"","family":"Venugopalan","given":"Subhashini","non-dropping-particle":"","parse-names":false,"suffix":""},{"dropping-particle":"","family":"Widner","given":"Kasumi","non-dropping-particle":"","parse-names":false,"suffix":""},{"dropping-particle":"","family":"Madams","given":"Tom","non-dropping-particle":"","parse-names":false,"suffix":""},{"dropping-particle":"","family":"Cuadros","given":"Jorge","non-dropping-particle":"","parse-names":false,"suffix":""},{"dropping-particle":"","family":"Kim","given":"Ramasamy","non-dropping-particle":"","parse-names":false,"suffix":""},{"dropping-particle":"","family":"Raman","given":"Rajiv","non-dropping-particle":"","parse-names":false,"suffix":""},{"dropping-particle":"","family":"Nelson","given":"Philip C.","non-dropping-particle":"","parse-names":false,"suffix":""},{"dropping-particle":"","family":"Mega","given":"Jessica L.","non-dropping-particle":"","parse-names":false,"suffix":""},{"dropping-particle":"","family":"Webster","given":"Dale R.","non-dropping-particle":"","parse-names":false,"suffix":""}],"container-title":"JAMA","id":"ITEM-1","issue":"22","issued":{"date-parts":[["2016"]]},"page":"2402-2410","title":"Development and validation of a deep learning algorithm for detection of diabetic retinopathy in retinal fundus photographs","type":"article-journal","volume":"316"},"uris":["http://www.mendeley.com/documents/?uuid=0e55a37a-fad4-4b06-b491-2592d8dc5ea4"]}],"mendeley":{"formattedCitation":"&lt;sup&gt;28&lt;/sup&gt;","plainTextFormattedCitation":"28","previouslyFormattedCitation":"&lt;sup&gt;28&lt;/sup&gt;"},"properties":{"noteIndex":0},"schema":"https://github.com/citation-style-language/schema/raw/master/csl-citation.json"}</w:instrText>
       </w:r>
       <w:r>
         <w:rPr>
@@ -5376,7 +6825,7 @@
           <w:vertAlign w:val="superscript"/>
           <w:lang w:val="en-US" w:eastAsia="zh-CN"/>
         </w:rPr>
-        <w:t>27</w:t>
+        <w:t>28</w:t>
       </w:r>
       <w:r>
         <w:rPr>
@@ -5460,7 +6909,7 @@
         <w:rPr>
           <w:lang w:val="en-US" w:eastAsia="zh-CN"/>
         </w:rPr>
-        <w:instrText>ADDIN CSL_CITATION {"citationItems":[{"id":"ITEM-1","itemData":{"DOI":"10.1001/jama.2017.18152","ISSN":"15383598","abstract":"© 2017 American Medical Association. All rights reserved. IMPORTANCE: A deep learning system (DLS) is a machine learning technology with potential for screening diabetic retinopathy and related eye diseases. OBJECTIVE: To evaluate the performance of a DLS in detecting referable diabetic retinopathy, vision-threatening diabetic retinopathy, possible glaucoma, and age-related macular degeneration (AMD) in community and clinic-based multiethnic populations with diabetes. DESIGN, SETTING, AND PARTICIPANTS: Diagnostic performance of a DLS for diabetic retinopathy and related eye diseases was evaluated using 494 661 retinal images. A DLS was trained for detectingdiabetic retinopathy (using 76 370 images), possible glaucoma (125189 images), and AMD (72 610 images), and performance of DLS was evaluated for detecting diabetic retinopathy (using 112 648 images), possible glaucoma (71896 images), and AMD (35 948 images). Training of the DLS was completed in May 2016, and validation of the DLS was completed in May 2017 for detection of referable diabetic retinopathy (moderate nonproliferative diabetic retinopathy or worse) and vision-threateningdiabetic retinopathy (severe nonproliferative diabetic retinopathy or worse) using a primary validation data set in the Singapore National Diabetic Retinopathy Screening Program and 10 multiethnic cohorts with diabetes. EXPOSURES: Use of a deep learning system. MAIN OUTCOMES AND MEASURES: Area under the receiver operating characteristic curve (AUC) and sensitivity and specificity of the DLS with professional graders (retinal specialists, general ophthalmologists, trained graders, or optometrists) as the reference standard. RESULTS: In the primary validation dataset (n = 14 880 patients; 71 896 images; mean [SD] age, 60.2 [2.2] years; 54.6% men), the prevalence of referable diabetic retinopathy was 3.0%; vision-threatening diabetic retinopathy, 0.6%; possible glaucoma, 0.1%; and AMD 2.5%. The AUC of the DLS for referable diabetic retinopathy was 0.936 (95% CI, 0.925-0.943), sensitivity was 90.5% (95% CI, 873%-93.0%), and specificity was 91.6% (95% CI, 91.0%-92.2%). For vision-threatening diabetic retinopathy, AUC was 0.958 (95% CI, 0.956-0.961), sensitivity was 100% (95% CI, 94.1%-100.0%), and specificity was 91.1% (95% CI, 90.7%-91.4%). For possible glaucoma, AUC was 0.942 (95% CI, 0.929-0.954), sensitivity was 96.4% (95% CI, 81.7%-99.9%), and specificity was 87.2% (95% CI, 86.8%-875%). For AMD AUC was 0.931 (95% CI, 0.928-0…","author":[{"dropping-particle":"","family":"Ting","given":"Daniel Shu Wei","non-dropping-particle":"","parse-names":false,"suffix":""},{"dropping-particle":"","family":"Cheung","given":"Carol Yim Lui","non-dropping-particle":"","parse-names":false,"suffix":""},{"dropping-particle":"","family":"Lim","given":"Gilbert","non-dropping-particle":"","parse-names":false,"suffix":""},{"dropping-particle":"","family":"Tan","given":"Gavin Siew Wei","non-dropping-particle":"","parse-names":false,"suffix":""},{"dropping-particle":"","family":"Quang","given":"Nguyen D.","non-dropping-particle":"","parse-names":false,"suffix":""},{"dropping-particle":"","family":"Gan","given":"Alfred","non-dropping-particle":"","parse-names":false,"suffix":""},{"dropping-particle":"","family":"Hamzah","given":"Haslina","non-dropping-particle":"","parse-names":false,"suffix":""},{"dropping-particle":"","family":"Garcia-Franco","given":"Renata","non-dropping-particle":"","parse-names":false,"suffix":""},{"dropping-particle":"","family":"Yeo","given":"Ian Yew San","non-dropping-particle":"","parse-names":false,"suffix":""},{"dropping-particle":"","family":"Lee","given":"Shu Yen","non-dropping-particle":"","parse-names":false,"suffix":""},{"dropping-particle":"","family":"Wong","given":"Edmund Yick Mun","non-dropping-particle":"","parse-names":false,"suffix":""},{"dropping-particle":"","family":"Sabanayagam","given":"Charumathi","non-dropping-particle":"","parse-names":false,"suffix":""},{"dropping-particle":"","family":"Baskaran","given":"Mani","non-dropping-particle":"","parse-names":false,"suffix":""},{"dropping-particle":"","family":"Ibrahim","given":"Farah","non-dropping-particle":"","parse-names":false,"suffix":""},{"dropping-particle":"","family":"Tan","given":"Ngiap Chuan","non-dropping-particle":"","parse-names":false,"suffix":""},{"dropping-particle":"","family":"Finkelstein","given":"Eric A.","non-dropping-particle":"","parse-names":false,"suffix":""},{"dropping-particle":"","family":"Lamoureux","given":"Ecosse L.","non-dropping-particle":"","parse-names":false,"suffix":""},{"dropping-particle":"","family":"Wong","given":"Ian Y.","non-dropping-particle":"","parse-names":false,"suffix":""},{"dropping-particle":"","family":"Bressler","given":"Neil M.","non-dropping-particle":"","parse-names":false,"suffix":""},{"dropping-particle":"","family":"Sivaprasad","given":"Sobha","non-dropping-particle":"","parse-names":false,"suffix":""},{"dropping-particle":"","family":"Varma","given":"Rohit","non-dropping-particle":"","parse-names":false,"suffix":""},{"dropping-particle":"","family":"Jonas","given":"Jost B.","non-dropping-particle":"","parse-names":false,"suffix":""},{"dropping-particle":"","family":"He","given":"Ming Guang","non-dropping-particle":"","parse-names":false,"suffix":""},{"dropping-particle":"","family":"Cheng","given":"Ching Yu","non-dropping-particle":"","parse-names":false,"suffix":""},{"dropping-particle":"","family":"Cheung","given":"Gemmy Chui Ming","non-dropping-particle":"","parse-names":false,"suffix":""},{"dropping-particle":"","family":"Aung","given":"Tin","non-dropping-particle":"","parse-names":false,"suffix":""},{"dropping-particle":"","family":"Hsu","given":"Wynne","non-dropping-particle":"","parse-names":false,"suffix":""},{"dropping-particle":"","family":"Lee","given":"Mong Li","non-dropping-particle":"","parse-names":false,"suffix":""},{"dropping-particle":"","family":"Wong","given":"Tien Yin","non-dropping-particle":"","parse-names":false,"suffix":""}],"container-title":"JAMA","id":"ITEM-1","issue":"22","issued":{"date-parts":[["2017"]]},"page":"2211-2223","title":"Development and validation of a deep learning system for diabetic retinopathy and related eye diseases using retinal images from multiethnic populations with diabetes","type":"article-journal","volume":"318"},"uris":["http://www.mendeley.com/documents/?uuid=bd1e99b4-76f3-4c23-b4af-da01e800d3cc"]}],"mendeley":{"formattedCitation":"&lt;sup&gt;28&lt;/sup&gt;","plainTextFormattedCitation":"28","previouslyFormattedCitation":"&lt;sup&gt;27&lt;/sup&gt;"},"properties":{"noteIndex":0},"schema":"https://github.com/citation-style-language/schema/raw/master/csl-citation.json"}</w:instrText>
+        <w:instrText>ADDIN CSL_CITATION {"citationItems":[{"id":"ITEM-1","itemData":{"DOI":"10.1001/jama.2017.18152","ISSN":"15383598","abstract":"© 2017 American Medical Association. All rights reserved. IMPORTANCE: A deep learning system (DLS) is a machine learning technology with potential for screening diabetic retinopathy and related eye diseases. OBJECTIVE: To evaluate the performance of a DLS in detecting referable diabetic retinopathy, vision-threatening diabetic retinopathy, possible glaucoma, and age-related macular degeneration (AMD) in community and clinic-based multiethnic populations with diabetes. DESIGN, SETTING, AND PARTICIPANTS: Diagnostic performance of a DLS for diabetic retinopathy and related eye diseases was evaluated using 494 661 retinal images. A DLS was trained for detectingdiabetic retinopathy (using 76 370 images), possible glaucoma (125189 images), and AMD (72 610 images), and performance of DLS was evaluated for detecting diabetic retinopathy (using 112 648 images), possible glaucoma (71896 images), and AMD (35 948 images). Training of the DLS was completed in May 2016, and validation of the DLS was completed in May 2017 for detection of referable diabetic retinopathy (moderate nonproliferative diabetic retinopathy or worse) and vision-threateningdiabetic retinopathy (severe nonproliferative diabetic retinopathy or worse) using a primary validation data set in the Singapore National Diabetic Retinopathy Screening Program and 10 multiethnic cohorts with diabetes. EXPOSURES: Use of a deep learning system. MAIN OUTCOMES AND MEASURES: Area under the receiver operating characteristic curve (AUC) and sensitivity and specificity of the DLS with professional graders (retinal specialists, general ophthalmologists, trained graders, or optometrists) as the reference standard. RESULTS: In the primary validation dataset (n = 14 880 patients; 71 896 images; mean [SD] age, 60.2 [2.2] years; 54.6% men), the prevalence of referable diabetic retinopathy was 3.0%; vision-threatening diabetic retinopathy, 0.6%; possible glaucoma, 0.1%; and AMD 2.5%. The AUC of the DLS for referable diabetic retinopathy was 0.936 (95% CI, 0.925-0.943), sensitivity was 90.5% (95% CI, 873%-93.0%), and specificity was 91.6% (95% CI, 91.0%-92.2%). For vision-threatening diabetic retinopathy, AUC was 0.958 (95% CI, 0.956-0.961), sensitivity was 100% (95% CI, 94.1%-100.0%), and specificity was 91.1% (95% CI, 90.7%-91.4%). For possible glaucoma, AUC was 0.942 (95% CI, 0.929-0.954), sensitivity was 96.4% (95% CI, 81.7%-99.9%), and specificity was 87.2% (95% CI, 86.8%-875%). For AMD AUC was 0.931 (95% CI, 0.928-0…","author":[{"dropping-particle":"","family":"Ting","given":"Daniel Shu Wei","non-dropping-particle":"","parse-names":false,"suffix":""},{"dropping-particle":"","family":"Cheung","given":"Carol Yim Lui","non-dropping-particle":"","parse-names":false,"suffix":""},{"dropping-particle":"","family":"Lim","given":"Gilbert","non-dropping-particle":"","parse-names":false,"suffix":""},{"dropping-particle":"","family":"Tan","given":"Gavin Siew Wei","non-dropping-particle":"","parse-names":false,"suffix":""},{"dropping-particle":"","family":"Quang","given":"Nguyen D.","non-dropping-particle":"","parse-names":false,"suffix":""},{"dropping-particle":"","family":"Gan","given":"Alfred","non-dropping-particle":"","parse-names":false,"suffix":""},{"dropping-particle":"","family":"Hamzah","given":"Haslina","non-dropping-particle":"","parse-names":false,"suffix":""},{"dropping-particle":"","family":"Garcia-Franco","given":"Renata","non-dropping-particle":"","parse-names":false,"suffix":""},{"dropping-particle":"","family":"Yeo","given":"Ian Yew San","non-dropping-particle":"","parse-names":false,"suffix":""},{"dropping-particle":"","family":"Lee","given":"Shu Yen","non-dropping-particle":"","parse-names":false,"suffix":""},{"dropping-particle":"","family":"Wong","given":"Edmund Yick Mun","non-dropping-particle":"","parse-names":false,"suffix":""},{"dropping-particle":"","family":"Sabanayagam","given":"Charumathi","non-dropping-particle":"","parse-names":false,"suffix":""},{"dropping-particle":"","family":"Baskaran","given":"Mani","non-dropping-particle":"","parse-names":false,"suffix":""},{"dropping-particle":"","family":"Ibrahim","given":"Farah","non-dropping-particle":"","parse-names":false,"suffix":""},{"dropping-particle":"","family":"Tan","given":"Ngiap Chuan","non-dropping-particle":"","parse-names":false,"suffix":""},{"dropping-particle":"","family":"Finkelstein","given":"Eric A.","non-dropping-particle":"","parse-names":false,"suffix":""},{"dropping-particle":"","family":"Lamoureux","given":"Ecosse L.","non-dropping-particle":"","parse-names":false,"suffix":""},{"dropping-particle":"","family":"Wong","given":"Ian Y.","non-dropping-particle":"","parse-names":false,"suffix":""},{"dropping-particle":"","family":"Bressler","given":"Neil M.","non-dropping-particle":"","parse-names":false,"suffix":""},{"dropping-particle":"","family":"Sivaprasad","given":"Sobha","non-dropping-particle":"","parse-names":false,"suffix":""},{"dropping-particle":"","family":"Varma","given":"Rohit","non-dropping-particle":"","parse-names":false,"suffix":""},{"dropping-particle":"","family":"Jonas","given":"Jost B.","non-dropping-particle":"","parse-names":false,"suffix":""},{"dropping-particle":"","family":"He","given":"Ming Guang","non-dropping-particle":"","parse-names":false,"suffix":""},{"dropping-particle":"","family":"Cheng","given":"Ching Yu","non-dropping-particle":"","parse-names":false,"suffix":""},{"dropping-particle":"","family":"Cheung","given":"Gemmy Chui Ming","non-dropping-particle":"","parse-names":false,"suffix":""},{"dropping-particle":"","family":"Aung","given":"Tin","non-dropping-particle":"","parse-names":false,"suffix":""},{"dropping-particle":"","family":"Hsu","given":"Wynne","non-dropping-particle":"","parse-names":false,"suffix":""},{"dropping-particle":"","family":"Lee","given":"Mong Li","non-dropping-particle":"","parse-names":false,"suffix":""},{"dropping-particle":"","family":"Wong","given":"Tien Yin","non-dropping-particle":"","parse-names":false,"suffix":""}],"container-title":"JAMA","id":"ITEM-1","issue":"22","issued":{"date-parts":[["2017"]]},"page":"2211-2223","title":"Development and validation of a deep learning system for diabetic retinopathy and related eye diseases using retinal images from multiethnic populations with diabetes","type":"article-journal","volume":"318"},"uris":["http://www.mendeley.com/documents/?uuid=bd1e99b4-76f3-4c23-b4af-da01e800d3cc"]}],"mendeley":{"formattedCitation":"&lt;sup&gt;29&lt;/sup&gt;","plainTextFormattedCitation":"29","previouslyFormattedCitation":"&lt;sup&gt;29&lt;/sup&gt;"},"properties":{"noteIndex":0},"schema":"https://github.com/citation-style-language/schema/raw/master/csl-citation.json"}</w:instrText>
       </w:r>
       <w:r>
         <w:rPr>
@@ -5474,7 +6923,7 @@
           <w:vertAlign w:val="superscript"/>
           <w:lang w:val="en-US" w:eastAsia="zh-CN"/>
         </w:rPr>
-        <w:t>28</w:t>
+        <w:t>29</w:t>
       </w:r>
       <w:r>
         <w:rPr>
@@ -6042,15 +7491,7 @@
           <w:rFonts w:cs="Times New Roman"/>
           <w:noProof/>
         </w:rPr>
-        <w:t xml:space="preserve">, </w:t>
-      </w:r>
-      <w:r>
-        <w:rPr>
-          <w:rFonts w:cs="Times New Roman"/>
-          <w:noProof/>
-        </w:rPr>
-        <w:lastRenderedPageBreak/>
-        <w:t>424–431 (2012).</w:t>
+        <w:t>, 424–431 (2012).</w:t>
       </w:r>
     </w:p>
     <w:p>
@@ -7246,7 +8687,7 @@
           <w:noProof/>
         </w:rPr>
         <w:tab/>
-        <w:t xml:space="preserve">Esteva, A. </w:t>
+        <w:t xml:space="preserve">Qiu-Yue, Z. </w:t>
       </w:r>
       <w:r>
         <w:rPr>
@@ -7262,7 +8703,7 @@
           <w:rFonts w:cs="Times New Roman"/>
           <w:noProof/>
         </w:rPr>
-        <w:t xml:space="preserve"> A guide to deep learning in healthcare. </w:t>
+        <w:t xml:space="preserve"> Screening pregnant women for suicidal behavior in electronic medical records: diagnostic codes vs. clinical notes processed by natural language processing. </w:t>
       </w:r>
       <w:r>
         <w:rPr>
@@ -7271,7 +8712,7 @@
           <w:iCs/>
           <w:noProof/>
         </w:rPr>
-        <w:t>Nat. Med.</w:t>
+        <w:t>BMC Med. Inform. Decis. Mak.</w:t>
       </w:r>
       <w:r>
         <w:rPr>
@@ -7287,14 +8728,14 @@
           <w:bCs/>
           <w:noProof/>
         </w:rPr>
-        <w:t>25</w:t>
-      </w:r>
-      <w:r>
-        <w:rPr>
-          <w:rFonts w:cs="Times New Roman"/>
-          <w:noProof/>
-        </w:rPr>
-        <w:t>, 24–29 (2019).</w:t>
+        <w:t>18</w:t>
+      </w:r>
+      <w:r>
+        <w:rPr>
+          <w:rFonts w:cs="Times New Roman"/>
+          <w:noProof/>
+        </w:rPr>
+        <w:t>, 30 (2018).</w:t>
       </w:r>
     </w:p>
     <w:p>
@@ -7314,7 +8755,6 @@
           <w:rFonts w:cs="Times New Roman"/>
           <w:noProof/>
         </w:rPr>
-        <w:lastRenderedPageBreak/>
         <w:t>21.</w:t>
       </w:r>
       <w:r>
@@ -7323,7 +8763,7 @@
           <w:noProof/>
         </w:rPr>
         <w:tab/>
-        <w:t xml:space="preserve">Nature Medicine. Medicine in the digital age. </w:t>
+        <w:t xml:space="preserve">Esteva, A. </w:t>
       </w:r>
       <w:r>
         <w:rPr>
@@ -7332,6 +8772,22 @@
           <w:iCs/>
           <w:noProof/>
         </w:rPr>
+        <w:t>et al.</w:t>
+      </w:r>
+      <w:r>
+        <w:rPr>
+          <w:rFonts w:cs="Times New Roman"/>
+          <w:noProof/>
+        </w:rPr>
+        <w:t xml:space="preserve"> A guide to deep learning in healthcare. </w:t>
+      </w:r>
+      <w:r>
+        <w:rPr>
+          <w:rFonts w:cs="Times New Roman"/>
+          <w:i/>
+          <w:iCs/>
+          <w:noProof/>
+        </w:rPr>
         <w:t>Nat. Med.</w:t>
       </w:r>
       <w:r>
@@ -7355,7 +8811,7 @@
           <w:rFonts w:cs="Times New Roman"/>
           <w:noProof/>
         </w:rPr>
-        <w:t>, 1 (2019).</w:t>
+        <w:t>, 24–29 (2019).</w:t>
       </w:r>
     </w:p>
     <w:p>
@@ -7383,7 +8839,7 @@
           <w:noProof/>
         </w:rPr>
         <w:tab/>
-        <w:t xml:space="preserve">He, J. </w:t>
+        <w:t xml:space="preserve">Nature Medicine. Medicine in the digital age. </w:t>
       </w:r>
       <w:r>
         <w:rPr>
@@ -7392,22 +8848,6 @@
           <w:iCs/>
           <w:noProof/>
         </w:rPr>
-        <w:t>et al.</w:t>
-      </w:r>
-      <w:r>
-        <w:rPr>
-          <w:rFonts w:cs="Times New Roman"/>
-          <w:noProof/>
-        </w:rPr>
-        <w:t xml:space="preserve"> The practical implementation of artificial intelligence technologies in medicine. </w:t>
-      </w:r>
-      <w:r>
-        <w:rPr>
-          <w:rFonts w:cs="Times New Roman"/>
-          <w:i/>
-          <w:iCs/>
-          <w:noProof/>
-        </w:rPr>
         <w:t>Nat. Med.</w:t>
       </w:r>
       <w:r>
@@ -7431,7 +8871,7 @@
           <w:rFonts w:cs="Times New Roman"/>
           <w:noProof/>
         </w:rPr>
-        <w:t>, 30–36 (2019).</w:t>
+        <w:t>, 1 (2019).</w:t>
       </w:r>
     </w:p>
     <w:p>
@@ -7459,7 +8899,7 @@
           <w:noProof/>
         </w:rPr>
         <w:tab/>
-        <w:t xml:space="preserve">Kermany, D. S. </w:t>
+        <w:t xml:space="preserve">He, J. </w:t>
       </w:r>
       <w:r>
         <w:rPr>
@@ -7475,7 +8915,7 @@
           <w:rFonts w:cs="Times New Roman"/>
           <w:noProof/>
         </w:rPr>
-        <w:t xml:space="preserve"> Identifying Medical Diagnoses and Treatable Diseases by Image-Based Deep Learning. </w:t>
+        <w:t xml:space="preserve"> The practical implementation of artificial intelligence technologies in medicine. </w:t>
       </w:r>
       <w:r>
         <w:rPr>
@@ -7484,7 +8924,7 @@
           <w:iCs/>
           <w:noProof/>
         </w:rPr>
-        <w:t>Cell</w:t>
+        <w:t>Nat. Med.</w:t>
       </w:r>
       <w:r>
         <w:rPr>
@@ -7500,14 +8940,14 @@
           <w:bCs/>
           <w:noProof/>
         </w:rPr>
-        <w:t>172</w:t>
-      </w:r>
-      <w:r>
-        <w:rPr>
-          <w:rFonts w:cs="Times New Roman"/>
-          <w:noProof/>
-        </w:rPr>
-        <w:t>, 1122-1131.e9 (2018).</w:t>
+        <w:t>25</w:t>
+      </w:r>
+      <w:r>
+        <w:rPr>
+          <w:rFonts w:cs="Times New Roman"/>
+          <w:noProof/>
+        </w:rPr>
+        <w:t>, 30–36 (2019).</w:t>
       </w:r>
     </w:p>
     <w:p>
@@ -7535,7 +8975,7 @@
           <w:noProof/>
         </w:rPr>
         <w:tab/>
-        <w:t xml:space="preserve">Esteva, A. </w:t>
+        <w:t xml:space="preserve">Kermany, D. S. </w:t>
       </w:r>
       <w:r>
         <w:rPr>
@@ -7551,7 +8991,7 @@
           <w:rFonts w:cs="Times New Roman"/>
           <w:noProof/>
         </w:rPr>
-        <w:t xml:space="preserve"> Dermatologist-level classification of skin cancer with deep neural networks. </w:t>
+        <w:t xml:space="preserve"> Identifying Medical Diagnoses and Treatable Diseases by Image-Based Deep Learning. </w:t>
       </w:r>
       <w:r>
         <w:rPr>
@@ -7560,7 +9000,7 @@
           <w:iCs/>
           <w:noProof/>
         </w:rPr>
-        <w:t>Nature</w:t>
+        <w:t>Cell</w:t>
       </w:r>
       <w:r>
         <w:rPr>
@@ -7576,14 +9016,14 @@
           <w:bCs/>
           <w:noProof/>
         </w:rPr>
-        <w:t>542</w:t>
-      </w:r>
-      <w:r>
-        <w:rPr>
-          <w:rFonts w:cs="Times New Roman"/>
-          <w:noProof/>
-        </w:rPr>
-        <w:t>, 115–118 (2017).</w:t>
+        <w:t>172</w:t>
+      </w:r>
+      <w:r>
+        <w:rPr>
+          <w:rFonts w:cs="Times New Roman"/>
+          <w:noProof/>
+        </w:rPr>
+        <w:t>, 1122-1131.e9 (2018).</w:t>
       </w:r>
     </w:p>
     <w:p>
@@ -7611,7 +9051,7 @@
           <w:noProof/>
         </w:rPr>
         <w:tab/>
-        <w:t xml:space="preserve">Riley, P. Three pitfalls to avoid in machine learning. </w:t>
+        <w:t xml:space="preserve">Esteva, A. </w:t>
       </w:r>
       <w:r>
         <w:rPr>
@@ -7620,6 +9060,22 @@
           <w:iCs/>
           <w:noProof/>
         </w:rPr>
+        <w:t>et al.</w:t>
+      </w:r>
+      <w:r>
+        <w:rPr>
+          <w:rFonts w:cs="Times New Roman"/>
+          <w:noProof/>
+        </w:rPr>
+        <w:t xml:space="preserve"> Dermatologist-level classification of skin cancer with deep neural networks. </w:t>
+      </w:r>
+      <w:r>
+        <w:rPr>
+          <w:rFonts w:cs="Times New Roman"/>
+          <w:i/>
+          <w:iCs/>
+          <w:noProof/>
+        </w:rPr>
         <w:t>Nature</w:t>
       </w:r>
       <w:r>
@@ -7636,14 +9092,14 @@
           <w:bCs/>
           <w:noProof/>
         </w:rPr>
-        <w:t>572</w:t>
-      </w:r>
-      <w:r>
-        <w:rPr>
-          <w:rFonts w:cs="Times New Roman"/>
-          <w:noProof/>
-        </w:rPr>
-        <w:t>, 27–29 (2019).</w:t>
+        <w:t>542</w:t>
+      </w:r>
+      <w:r>
+        <w:rPr>
+          <w:rFonts w:cs="Times New Roman"/>
+          <w:noProof/>
+        </w:rPr>
+        <w:t>, 115–118 (2017).</w:t>
       </w:r>
     </w:p>
     <w:p>
@@ -7671,7 +9127,7 @@
           <w:noProof/>
         </w:rPr>
         <w:tab/>
-        <w:t xml:space="preserve">LeCun, Y., Bengio, Y. &amp; Hinton, G. Deep learning. </w:t>
+        <w:t xml:space="preserve">Riley, P. Three pitfalls to avoid in machine learning. </w:t>
       </w:r>
       <w:r>
         <w:rPr>
@@ -7696,14 +9152,14 @@
           <w:bCs/>
           <w:noProof/>
         </w:rPr>
-        <w:t>521</w:t>
-      </w:r>
-      <w:r>
-        <w:rPr>
-          <w:rFonts w:cs="Times New Roman"/>
-          <w:noProof/>
-        </w:rPr>
-        <w:t>, 436–444 (2015).</w:t>
+        <w:t>572</w:t>
+      </w:r>
+      <w:r>
+        <w:rPr>
+          <w:rFonts w:cs="Times New Roman"/>
+          <w:noProof/>
+        </w:rPr>
+        <w:t>, 27–29 (2019).</w:t>
       </w:r>
     </w:p>
     <w:p>
@@ -7731,7 +9187,7 @@
           <w:noProof/>
         </w:rPr>
         <w:tab/>
-        <w:t xml:space="preserve">Gulshan, V. </w:t>
+        <w:t xml:space="preserve">LeCun, Y., Bengio, Y. &amp; Hinton, G. Deep learning. </w:t>
       </w:r>
       <w:r>
         <w:rPr>
@@ -7740,23 +9196,7 @@
           <w:iCs/>
           <w:noProof/>
         </w:rPr>
-        <w:t>et al.</w:t>
-      </w:r>
-      <w:r>
-        <w:rPr>
-          <w:rFonts w:cs="Times New Roman"/>
-          <w:noProof/>
-        </w:rPr>
-        <w:t xml:space="preserve"> Development and validation of a deep learning algorithm for detection of diabetic retinopathy in retinal fundus photographs. </w:t>
-      </w:r>
-      <w:r>
-        <w:rPr>
-          <w:rFonts w:cs="Times New Roman"/>
-          <w:i/>
-          <w:iCs/>
-          <w:noProof/>
-        </w:rPr>
-        <w:t>JAMA</w:t>
+        <w:t>Nature</w:t>
       </w:r>
       <w:r>
         <w:rPr>
@@ -7772,14 +9212,14 @@
           <w:bCs/>
           <w:noProof/>
         </w:rPr>
-        <w:t>316</w:t>
-      </w:r>
-      <w:r>
-        <w:rPr>
-          <w:rFonts w:cs="Times New Roman"/>
-          <w:noProof/>
-        </w:rPr>
-        <w:t>, 2402–2410 (2016).</w:t>
+        <w:t>521</w:t>
+      </w:r>
+      <w:r>
+        <w:rPr>
+          <w:rFonts w:cs="Times New Roman"/>
+          <w:noProof/>
+        </w:rPr>
+        <w:t>, 436–444 (2015).</w:t>
       </w:r>
     </w:p>
     <w:p>
@@ -7800,6 +9240,82 @@
           <w:noProof/>
         </w:rPr>
         <w:t>28.</w:t>
+      </w:r>
+      <w:r>
+        <w:rPr>
+          <w:rFonts w:cs="Times New Roman"/>
+          <w:noProof/>
+        </w:rPr>
+        <w:tab/>
+        <w:t xml:space="preserve">Gulshan, V. </w:t>
+      </w:r>
+      <w:r>
+        <w:rPr>
+          <w:rFonts w:cs="Times New Roman"/>
+          <w:i/>
+          <w:iCs/>
+          <w:noProof/>
+        </w:rPr>
+        <w:t>et al.</w:t>
+      </w:r>
+      <w:r>
+        <w:rPr>
+          <w:rFonts w:cs="Times New Roman"/>
+          <w:noProof/>
+        </w:rPr>
+        <w:t xml:space="preserve"> Development and validation of a deep learning algorithm for detection of diabetic retinopathy in retinal fundus photographs. </w:t>
+      </w:r>
+      <w:r>
+        <w:rPr>
+          <w:rFonts w:cs="Times New Roman"/>
+          <w:i/>
+          <w:iCs/>
+          <w:noProof/>
+        </w:rPr>
+        <w:t>JAMA</w:t>
+      </w:r>
+      <w:r>
+        <w:rPr>
+          <w:rFonts w:cs="Times New Roman"/>
+          <w:noProof/>
+        </w:rPr>
+        <w:t xml:space="preserve"> </w:t>
+      </w:r>
+      <w:r>
+        <w:rPr>
+          <w:rFonts w:cs="Times New Roman"/>
+          <w:b/>
+          <w:bCs/>
+          <w:noProof/>
+        </w:rPr>
+        <w:t>316</w:t>
+      </w:r>
+      <w:r>
+        <w:rPr>
+          <w:rFonts w:cs="Times New Roman"/>
+          <w:noProof/>
+        </w:rPr>
+        <w:t>, 2402–2410 (2016).</w:t>
+      </w:r>
+    </w:p>
+    <w:p>
+      <w:pPr>
+        <w:widowControl w:val="0"/>
+        <w:autoSpaceDE w:val="0"/>
+        <w:autoSpaceDN w:val="0"/>
+        <w:adjustRightInd w:val="0"/>
+        <w:ind w:left="640" w:hanging="640"/>
+        <w:rPr>
+          <w:rFonts w:cs="Times New Roman"/>
+          <w:noProof/>
+        </w:rPr>
+      </w:pPr>
+      <w:r>
+        <w:rPr>
+          <w:rFonts w:cs="Times New Roman"/>
+          <w:noProof/>
+        </w:rPr>
+        <w:t>29.</w:t>
       </w:r>
       <w:r>
         <w:rPr>
@@ -8395,6 +9911,18 @@
       <w:szCs w:val="20"/>
     </w:rPr>
   </w:style>
+  <w:style w:type="character" w:styleId="FollowedHyperlink">
+    <w:name w:val="FollowedHyperlink"/>
+    <w:basedOn w:val="DefaultParagraphFont"/>
+    <w:uiPriority w:val="99"/>
+    <w:semiHidden/>
+    <w:unhideWhenUsed/>
+    <w:rsid w:val="00FF2FCB"/>
+    <w:rPr>
+      <w:color w:val="800080" w:themeColor="followedHyperlink"/>
+      <w:u w:val="single"/>
+    </w:rPr>
+  </w:style>
 </w:styles>
 </file>
 
@@ -8906,6 +10434,18 @@
       <w:szCs w:val="20"/>
     </w:rPr>
   </w:style>
+  <w:style w:type="character" w:styleId="FollowedHyperlink">
+    <w:name w:val="FollowedHyperlink"/>
+    <w:basedOn w:val="DefaultParagraphFont"/>
+    <w:uiPriority w:val="99"/>
+    <w:semiHidden/>
+    <w:unhideWhenUsed/>
+    <w:rsid w:val="00FF2FCB"/>
+    <w:rPr>
+      <w:color w:val="800080" w:themeColor="followedHyperlink"/>
+      <w:u w:val="single"/>
+    </w:rPr>
+  </w:style>
 </w:styles>
 </file>
 
@@ -9227,4 +10767,16 @@
   </a:objectDefaults>
   <a:extraClrSchemeLst/>
 </a:theme>
+</file>
+
+<file path=customXml/item1.xml><?xml version="1.0" encoding="utf-8"?>
+<b:Sources xmlns:b="http://schemas.openxmlformats.org/officeDocument/2006/bibliography" xmlns="http://schemas.openxmlformats.org/officeDocument/2006/bibliography" SelectedStyle="/APA.XSL" StyleName="APA"/>
+</file>
+
+<file path=customXml/itemProps1.xml><?xml version="1.0" encoding="utf-8"?>
+<ds:datastoreItem xmlns:ds="http://schemas.openxmlformats.org/officeDocument/2006/customXml" ds:itemID="{F1AA7E48-46F2-CE4D-9656-F328469588FA}">
+  <ds:schemaRefs>
+    <ds:schemaRef ds:uri="http://schemas.openxmlformats.org/officeDocument/2006/bibliography"/>
+  </ds:schemaRefs>
+</ds:datastoreItem>
 </file>
</xml_diff>